<commit_message>
Gestion y marco empresarial
</commit_message>
<xml_diff>
--- a/01_Gestion del proyecto/Entrevista_BODY_FITNESS_GYM.docx
+++ b/01_Gestion del proyecto/Entrevista_BODY_FITNESS_GYM.docx
@@ -1,6 +1,6 @@
 
 <file path=word/document.xml><?xml version="1.0" encoding="utf-8"?>
-<w:document xmlns:wpc="http://schemas.microsoft.com/office/word/2010/wordprocessingCanvas" xmlns:cx="http://schemas.microsoft.com/office/drawing/2014/chartex" xmlns:mc="http://schemas.openxmlformats.org/markup-compatibility/2006" xmlns:o="urn:schemas-microsoft-com:office:office" xmlns:r="http://schemas.openxmlformats.org/officeDocument/2006/relationships" xmlns:m="http://schemas.openxmlformats.org/officeDocument/2006/math" xmlns:v="urn:schemas-microsoft-com:vml" xmlns:wp14="http://schemas.microsoft.com/office/word/2010/wordprocessingDrawing" xmlns:wp="http://schemas.openxmlformats.org/drawingml/2006/wordprocessingDrawing" xmlns:w10="urn:schemas-microsoft-com:office:word" xmlns:w="http://schemas.openxmlformats.org/wordprocessingml/2006/main" xmlns:w14="http://schemas.microsoft.com/office/word/2010/wordml" xmlns:w15="http://schemas.microsoft.com/office/word/2012/wordml" xmlns:w16se="http://schemas.microsoft.com/office/word/2015/wordml/symex" xmlns:wpg="http://schemas.microsoft.com/office/word/2010/wordprocessingGroup" xmlns:wpi="http://schemas.microsoft.com/office/word/2010/wordprocessingInk" xmlns:wne="http://schemas.microsoft.com/office/word/2006/wordml" xmlns:wps="http://schemas.microsoft.com/office/word/2010/wordprocessingShape" mc:Ignorable="w14 w15 w16se wp14">
+<w:document xmlns:wpc="http://schemas.microsoft.com/office/word/2010/wordprocessingCanvas" xmlns:cx="http://schemas.microsoft.com/office/drawing/2014/chartex" xmlns:cx1="http://schemas.microsoft.com/office/drawing/2015/9/8/chartex" xmlns:cx2="http://schemas.microsoft.com/office/drawing/2015/10/21/chartex" xmlns:cx3="http://schemas.microsoft.com/office/drawing/2016/5/9/chartex" xmlns:cx4="http://schemas.microsoft.com/office/drawing/2016/5/10/chartex" xmlns:cx5="http://schemas.microsoft.com/office/drawing/2016/5/11/chartex" xmlns:cx6="http://schemas.microsoft.com/office/drawing/2016/5/12/chartex" xmlns:cx7="http://schemas.microsoft.com/office/drawing/2016/5/13/chartex" xmlns:cx8="http://schemas.microsoft.com/office/drawing/2016/5/14/chartex" xmlns:mc="http://schemas.openxmlformats.org/markup-compatibility/2006" xmlns:aink="http://schemas.microsoft.com/office/drawing/2016/ink" xmlns:am3d="http://schemas.microsoft.com/office/drawing/2017/model3d" xmlns:o="urn:schemas-microsoft-com:office:office" xmlns:r="http://schemas.openxmlformats.org/officeDocument/2006/relationships" xmlns:m="http://schemas.openxmlformats.org/officeDocument/2006/math" xmlns:v="urn:schemas-microsoft-com:vml" xmlns:wp14="http://schemas.microsoft.com/office/word/2010/wordprocessingDrawing" xmlns:wp="http://schemas.openxmlformats.org/drawingml/2006/wordprocessingDrawing" xmlns:w10="urn:schemas-microsoft-com:office:word" xmlns:w="http://schemas.openxmlformats.org/wordprocessingml/2006/main" xmlns:w14="http://schemas.microsoft.com/office/word/2010/wordml" xmlns:w15="http://schemas.microsoft.com/office/word/2012/wordml" xmlns:w16cid="http://schemas.microsoft.com/office/word/2016/wordml/cid" xmlns:w16se="http://schemas.microsoft.com/office/word/2015/wordml/symex" xmlns:wpg="http://schemas.microsoft.com/office/word/2010/wordprocessingGroup" xmlns:wpi="http://schemas.microsoft.com/office/word/2010/wordprocessingInk" xmlns:wne="http://schemas.microsoft.com/office/word/2006/wordml" xmlns:wps="http://schemas.microsoft.com/office/word/2010/wordprocessingShape" mc:Ignorable="w14 w15 w16se w16cid wp14">
   <w:body>
     <w:p>
       <w:pPr>
@@ -100,30 +100,8 @@
         <w:rPr>
           <w:sz w:val="44"/>
         </w:rPr>
-        <w:t xml:space="preserve">Entrevista </w:t>
-      </w:r>
-      <w:proofErr w:type="spellStart"/>
-      <w:r>
-        <w:rPr>
-          <w:sz w:val="44"/>
-        </w:rPr>
-        <w:t>Body</w:t>
-      </w:r>
-      <w:proofErr w:type="spellEnd"/>
-      <w:r>
-        <w:rPr>
-          <w:sz w:val="44"/>
-        </w:rPr>
-        <w:t xml:space="preserve"> Fitness </w:t>
-      </w:r>
-      <w:proofErr w:type="spellStart"/>
-      <w:r>
-        <w:rPr>
-          <w:sz w:val="44"/>
-        </w:rPr>
-        <w:t>Gym</w:t>
-      </w:r>
-      <w:proofErr w:type="spellEnd"/>
+        <w:t>Entrevista Body Fitness Gym</w:t>
+      </w:r>
       <w:r>
         <w:rPr>
           <w:sz w:val="44"/>
@@ -413,33 +391,8 @@
           <w:sz w:val="44"/>
           <w:szCs w:val="44"/>
         </w:rPr>
-        <w:t xml:space="preserve">Entrevista </w:t>
-      </w:r>
-      <w:proofErr w:type="spellStart"/>
-      <w:r>
-        <w:rPr>
-          <w:sz w:val="44"/>
-          <w:szCs w:val="44"/>
-        </w:rPr>
-        <w:t>Body</w:t>
-      </w:r>
-      <w:proofErr w:type="spellEnd"/>
-      <w:r>
-        <w:rPr>
-          <w:sz w:val="44"/>
-          <w:szCs w:val="44"/>
-        </w:rPr>
-        <w:t xml:space="preserve"> Fitness </w:t>
-      </w:r>
-      <w:proofErr w:type="spellStart"/>
-      <w:r>
-        <w:rPr>
-          <w:sz w:val="44"/>
-          <w:szCs w:val="44"/>
-        </w:rPr>
-        <w:t>Gym</w:t>
-      </w:r>
-      <w:proofErr w:type="spellEnd"/>
+        <w:t>Entrevista Body Fitness Gym</w:t>
+      </w:r>
     </w:p>
     <w:p>
       <w:pPr>
@@ -479,1692 +432,1639 @@
         </w:rPr>
         <w:t xml:space="preserve"> 18</w:t>
       </w:r>
+      <w:r>
+        <w:rPr>
+          <w:rFonts w:ascii="Arial" w:eastAsia="Arial" w:hAnsi="Arial" w:cs="Arial"/>
+          <w:color w:val="000000" w:themeColor="text1"/>
+          <w:sz w:val="24"/>
+          <w:szCs w:val="24"/>
+        </w:rPr>
+        <w:t>/0</w:t>
+      </w:r>
+      <w:r>
+        <w:rPr>
+          <w:rFonts w:ascii="Arial" w:eastAsia="Arial" w:hAnsi="Arial" w:cs="Arial"/>
+          <w:color w:val="000000" w:themeColor="text1"/>
+          <w:sz w:val="24"/>
+          <w:szCs w:val="24"/>
+        </w:rPr>
+        <w:t>8</w:t>
+      </w:r>
+      <w:r>
+        <w:rPr>
+          <w:rFonts w:ascii="Arial" w:eastAsia="Arial" w:hAnsi="Arial" w:cs="Arial"/>
+          <w:color w:val="000000" w:themeColor="text1"/>
+          <w:sz w:val="24"/>
+          <w:szCs w:val="24"/>
+        </w:rPr>
+        <w:t>/201</w:t>
+      </w:r>
+      <w:r>
+        <w:rPr>
+          <w:rFonts w:ascii="Arial" w:eastAsia="Arial" w:hAnsi="Arial" w:cs="Arial"/>
+          <w:color w:val="000000" w:themeColor="text1"/>
+          <w:sz w:val="24"/>
+          <w:szCs w:val="24"/>
+        </w:rPr>
+        <w:t xml:space="preserve">8 </w:t>
+      </w:r>
+      <w:r>
+        <w:rPr>
+          <w:rFonts w:ascii="Arial" w:eastAsia="Arial" w:hAnsi="Arial" w:cs="Arial"/>
+          <w:color w:val="000000" w:themeColor="text1"/>
+          <w:sz w:val="24"/>
+          <w:szCs w:val="24"/>
+        </w:rPr>
+        <w:t xml:space="preserve">                            </w:t>
+      </w:r>
+      <w:r>
+        <w:rPr>
+          <w:rFonts w:ascii="Arial" w:eastAsia="Arial" w:hAnsi="Arial" w:cs="Arial"/>
+          <w:b/>
+          <w:bCs/>
+          <w:color w:val="000000" w:themeColor="text1"/>
+          <w:sz w:val="24"/>
+          <w:szCs w:val="24"/>
+        </w:rPr>
+        <w:t xml:space="preserve"> </w:t>
+      </w:r>
+      <w:r>
+        <w:rPr>
+          <w:rStyle w:val="TitulopequeoCar"/>
+        </w:rPr>
+        <w:t>Lugar:</w:t>
+      </w:r>
+      <w:r>
+        <w:rPr>
+          <w:rFonts w:ascii="Arial" w:eastAsia="Arial" w:hAnsi="Arial" w:cs="Arial"/>
+          <w:color w:val="000000" w:themeColor="text1"/>
+          <w:sz w:val="24"/>
+          <w:szCs w:val="24"/>
+        </w:rPr>
+        <w:t xml:space="preserve"> Body Fitness Gym, Duitama, Boyacá.</w:t>
+      </w:r>
+    </w:p>
+    <w:p>
+      <w:pPr>
+        <w:jc w:val="both"/>
+        <w:rPr>
+          <w:rFonts w:ascii="Arial" w:eastAsia="Arial" w:hAnsi="Arial" w:cs="Arial"/>
+          <w:color w:val="000000" w:themeColor="text1"/>
+          <w:sz w:val="24"/>
+          <w:szCs w:val="24"/>
+        </w:rPr>
+      </w:pPr>
+      <w:proofErr w:type="spellStart"/>
+      <w:proofErr w:type="gramStart"/>
+      <w:r>
+        <w:rPr>
+          <w:rStyle w:val="TitulopequeoCar"/>
+        </w:rPr>
+        <w:t>Entrevistadores:</w:t>
+      </w:r>
+      <w:r>
+        <w:rPr>
+          <w:rFonts w:ascii="Arial" w:eastAsia="Arial" w:hAnsi="Arial" w:cs="Arial"/>
+          <w:color w:val="000000" w:themeColor="text1"/>
+          <w:sz w:val="24"/>
+          <w:szCs w:val="24"/>
+        </w:rPr>
+        <w:t>Cesar</w:t>
+      </w:r>
+      <w:proofErr w:type="spellEnd"/>
+      <w:proofErr w:type="gramEnd"/>
+      <w:r>
+        <w:rPr>
+          <w:rFonts w:ascii="Arial" w:eastAsia="Arial" w:hAnsi="Arial" w:cs="Arial"/>
+          <w:color w:val="000000" w:themeColor="text1"/>
+          <w:sz w:val="24"/>
+          <w:szCs w:val="24"/>
+        </w:rPr>
+        <w:t xml:space="preserve"> Nicolás Cardozo Rincón</w:t>
+      </w:r>
+    </w:p>
+    <w:p>
+      <w:pPr>
+        <w:jc w:val="both"/>
+        <w:rPr>
+          <w:rFonts w:ascii="Arial" w:eastAsia="Arial" w:hAnsi="Arial" w:cs="Arial"/>
+          <w:color w:val="FF0000"/>
+          <w:sz w:val="24"/>
+          <w:szCs w:val="24"/>
+        </w:rPr>
+      </w:pPr>
+      <w:r>
+        <w:rPr>
+          <w:rStyle w:val="TitulopequeoCar"/>
+        </w:rPr>
+        <w:t>Objetivo:</w:t>
+      </w:r>
+      <w:r>
+        <w:rPr>
+          <w:rFonts w:ascii="Arial" w:eastAsia="Arial" w:hAnsi="Arial" w:cs="Arial"/>
+          <w:color w:val="000000" w:themeColor="text1"/>
+          <w:sz w:val="24"/>
+          <w:szCs w:val="24"/>
+        </w:rPr>
+        <w:t xml:space="preserve"> </w:t>
+      </w:r>
+      <w:r>
+        <w:rPr>
+          <w:rFonts w:ascii="Arial" w:eastAsia="Arial" w:hAnsi="Arial" w:cs="Arial"/>
+          <w:color w:val="000000" w:themeColor="text1"/>
+          <w:sz w:val="24"/>
+          <w:szCs w:val="24"/>
+        </w:rPr>
+        <w:t>Recolectar información sobre la empresa a abordar</w:t>
+      </w:r>
+      <w:r>
+        <w:rPr>
+          <w:rFonts w:ascii="Arial" w:eastAsia="Arial" w:hAnsi="Arial" w:cs="Arial"/>
+          <w:color w:val="000000" w:themeColor="text1"/>
+          <w:sz w:val="24"/>
+          <w:szCs w:val="24"/>
+        </w:rPr>
+        <w:t xml:space="preserve">  </w:t>
+      </w:r>
+    </w:p>
+    <w:p>
+      <w:pPr>
+        <w:jc w:val="both"/>
+        <w:rPr>
+          <w:rFonts w:ascii="Arial" w:eastAsia="Arial" w:hAnsi="Arial" w:cs="Arial"/>
+          <w:sz w:val="24"/>
+          <w:szCs w:val="24"/>
+        </w:rPr>
+      </w:pPr>
+      <w:r>
+        <w:rPr>
+          <w:rStyle w:val="TitulopequeoCar"/>
+        </w:rPr>
+        <w:t>Entrevistado:</w:t>
+      </w:r>
+      <w:r>
+        <w:rPr>
+          <w:rFonts w:ascii="Arial" w:eastAsia="Arial" w:hAnsi="Arial" w:cs="Arial"/>
+          <w:sz w:val="24"/>
+          <w:szCs w:val="24"/>
+        </w:rPr>
+        <w:t xml:space="preserve"> Néstor Raúl Cardozo      </w:t>
+      </w:r>
+      <w:r>
+        <w:rPr>
+          <w:rStyle w:val="TitulopequeoCar"/>
+        </w:rPr>
+        <w:t>Rol en la empresa:</w:t>
+      </w:r>
+      <w:r>
+        <w:rPr>
+          <w:rFonts w:ascii="Arial" w:eastAsia="Arial" w:hAnsi="Arial" w:cs="Arial"/>
+          <w:b/>
+          <w:bCs/>
+          <w:sz w:val="24"/>
+          <w:szCs w:val="24"/>
+        </w:rPr>
+        <w:t xml:space="preserve"> </w:t>
+      </w:r>
+      <w:r>
+        <w:rPr>
+          <w:rFonts w:ascii="Arial" w:eastAsia="Arial" w:hAnsi="Arial" w:cs="Arial"/>
+          <w:sz w:val="24"/>
+          <w:szCs w:val="24"/>
+        </w:rPr>
+        <w:t xml:space="preserve">Gerente general. </w:t>
+      </w:r>
+    </w:p>
+    <w:p>
+      <w:pPr>
+        <w:jc w:val="both"/>
+        <w:rPr>
+          <w:rFonts w:ascii="Arial" w:eastAsia="Arial" w:hAnsi="Arial" w:cs="Arial"/>
+          <w:color w:val="000000" w:themeColor="text1"/>
+          <w:sz w:val="24"/>
+          <w:szCs w:val="24"/>
+        </w:rPr>
+      </w:pPr>
+      <w:r>
+        <w:rPr>
+          <w:rFonts w:ascii="Arial" w:eastAsia="Arial" w:hAnsi="Arial" w:cs="Arial"/>
+          <w:b/>
+          <w:bCs/>
+          <w:color w:val="000000" w:themeColor="text1"/>
+          <w:sz w:val="24"/>
+          <w:szCs w:val="24"/>
+        </w:rPr>
+        <w:t xml:space="preserve">   </w:t>
+      </w:r>
+    </w:p>
+    <w:p>
+      <w:pPr>
+        <w:pStyle w:val="Titulopequeo"/>
+        <w:rPr>
+          <w:color w:val="000000" w:themeColor="text1"/>
+        </w:rPr>
+      </w:pPr>
+      <w:r>
+        <w:t>¿</w:t>
+      </w:r>
+      <w:r>
+        <w:t>Qué</w:t>
+      </w:r>
+      <w:r>
+        <w:t xml:space="preserve"> le gustaría automatizar del proceso de la empresa?</w:t>
+      </w:r>
+    </w:p>
+    <w:p>
+      <w:pPr>
+        <w:rPr>
+          <w:rFonts w:ascii="Arial" w:eastAsia="Arial" w:hAnsi="Arial" w:cs="Arial"/>
+          <w:i/>
+          <w:iCs/>
+          <w:color w:val="000000" w:themeColor="text1"/>
+          <w:sz w:val="24"/>
+          <w:szCs w:val="24"/>
+        </w:rPr>
+      </w:pPr>
+      <w:r>
+        <w:rPr>
+          <w:rFonts w:ascii="Arial" w:eastAsia="Arial" w:hAnsi="Arial" w:cs="Arial"/>
+          <w:i/>
+          <w:iCs/>
+          <w:color w:val="000000" w:themeColor="text1"/>
+          <w:sz w:val="24"/>
+          <w:szCs w:val="24"/>
+        </w:rPr>
+        <w:t>&lt;&lt;</w:t>
+      </w:r>
+      <w:r>
+        <w:rPr>
+          <w:rFonts w:ascii="Arial" w:eastAsia="Arial" w:hAnsi="Arial" w:cs="Arial"/>
+          <w:i/>
+          <w:iCs/>
+          <w:color w:val="000000" w:themeColor="text1"/>
+          <w:sz w:val="24"/>
+          <w:szCs w:val="24"/>
+        </w:rPr>
+        <w:t xml:space="preserve">Me gustaría que los alumnos utilizaran una tarjeta con chip que les indicara a la entrada (entrada de torniquete, como la de los buses) y con un semáforo, la tarjeta les diga: verde - pueden pasar, amarillo – se le </w:t>
+      </w:r>
+      <w:r>
+        <w:rPr>
+          <w:rFonts w:ascii="Arial" w:eastAsia="Arial" w:hAnsi="Arial" w:cs="Arial"/>
+          <w:i/>
+          <w:iCs/>
+          <w:color w:val="000000" w:themeColor="text1"/>
+          <w:sz w:val="24"/>
+          <w:szCs w:val="24"/>
+        </w:rPr>
+        <w:t>está</w:t>
+      </w:r>
+      <w:r>
+        <w:rPr>
+          <w:rFonts w:ascii="Arial" w:eastAsia="Arial" w:hAnsi="Arial" w:cs="Arial"/>
+          <w:i/>
+          <w:iCs/>
+          <w:color w:val="000000" w:themeColor="text1"/>
+          <w:sz w:val="24"/>
+          <w:szCs w:val="24"/>
+        </w:rPr>
+        <w:t xml:space="preserve"> acabando el servicio y rojo -  suscripción finalizada.</w:t>
+      </w:r>
+    </w:p>
+    <w:p>
+      <w:pPr>
+        <w:rPr>
+          <w:rFonts w:ascii="Arial" w:eastAsia="Arial" w:hAnsi="Arial" w:cs="Arial"/>
+          <w:i/>
+          <w:iCs/>
+          <w:color w:val="000000" w:themeColor="text1"/>
+          <w:sz w:val="24"/>
+          <w:szCs w:val="24"/>
+        </w:rPr>
+      </w:pPr>
+      <w:r>
+        <w:rPr>
+          <w:rFonts w:ascii="Arial" w:eastAsia="Arial" w:hAnsi="Arial" w:cs="Arial"/>
+          <w:i/>
+          <w:iCs/>
+          <w:color w:val="000000" w:themeColor="text1"/>
+          <w:sz w:val="24"/>
+          <w:szCs w:val="24"/>
+        </w:rPr>
+        <w:t>Me gustaría que cada alumno tenga una historia completa de su programa de ejercicio, buscar el nombre y que salga la foto, su</w:t>
+      </w:r>
+      <w:r>
+        <w:rPr>
+          <w:rFonts w:ascii="Arial" w:eastAsia="Arial" w:hAnsi="Arial" w:cs="Arial"/>
+          <w:i/>
+          <w:iCs/>
+          <w:color w:val="000000" w:themeColor="text1"/>
+          <w:sz w:val="24"/>
+          <w:szCs w:val="24"/>
+        </w:rPr>
+        <w:t>s valoraciones, sus progresos. C</w:t>
+      </w:r>
+      <w:r>
+        <w:rPr>
+          <w:rFonts w:ascii="Arial" w:eastAsia="Arial" w:hAnsi="Arial" w:cs="Arial"/>
+          <w:i/>
+          <w:iCs/>
+          <w:color w:val="000000" w:themeColor="text1"/>
+          <w:sz w:val="24"/>
+          <w:szCs w:val="24"/>
+        </w:rPr>
+        <w:t xml:space="preserve">omo una historia clínica, con un excelente banco de datos, que tenga una comunicación en línea con el gimnasio, y </w:t>
+      </w:r>
+      <w:r>
+        <w:rPr>
+          <w:rFonts w:ascii="Arial" w:eastAsia="Arial" w:hAnsi="Arial" w:cs="Arial"/>
+          <w:i/>
+          <w:iCs/>
+          <w:color w:val="000000" w:themeColor="text1"/>
+          <w:sz w:val="24"/>
+          <w:szCs w:val="24"/>
+        </w:rPr>
+        <w:t>que,</w:t>
+      </w:r>
+      <w:r>
+        <w:rPr>
+          <w:rFonts w:ascii="Arial" w:eastAsia="Arial" w:hAnsi="Arial" w:cs="Arial"/>
+          <w:i/>
+          <w:iCs/>
+          <w:color w:val="000000" w:themeColor="text1"/>
+          <w:sz w:val="24"/>
+          <w:szCs w:val="24"/>
+        </w:rPr>
+        <w:t xml:space="preserve"> por ejemplo, le alerte cuándo falta al gimnasio...</w:t>
+      </w:r>
+    </w:p>
+    <w:p>
+      <w:pPr>
+        <w:rPr>
+          <w:rFonts w:ascii="Arial" w:eastAsia="Arial" w:hAnsi="Arial" w:cs="Arial"/>
+          <w:i/>
+          <w:iCs/>
+          <w:color w:val="000000" w:themeColor="text1"/>
+          <w:sz w:val="24"/>
+          <w:szCs w:val="24"/>
+        </w:rPr>
+      </w:pPr>
+      <w:r>
+        <w:rPr>
+          <w:rFonts w:ascii="Arial" w:eastAsia="Arial" w:hAnsi="Arial" w:cs="Arial"/>
+          <w:i/>
+          <w:iCs/>
+          <w:color w:val="000000" w:themeColor="text1"/>
+          <w:sz w:val="24"/>
+          <w:szCs w:val="24"/>
+        </w:rPr>
+        <w:t>Además,</w:t>
+      </w:r>
+      <w:r>
+        <w:rPr>
+          <w:rFonts w:ascii="Arial" w:eastAsia="Arial" w:hAnsi="Arial" w:cs="Arial"/>
+          <w:i/>
+          <w:iCs/>
+          <w:color w:val="000000" w:themeColor="text1"/>
+          <w:sz w:val="24"/>
+          <w:szCs w:val="24"/>
+        </w:rPr>
+        <w:t xml:space="preserve"> que los recibos se puedan imprimir, y que se guarde una copia en el </w:t>
+      </w:r>
+      <w:r>
+        <w:rPr>
+          <w:rFonts w:ascii="Arial" w:eastAsia="Arial" w:hAnsi="Arial" w:cs="Arial"/>
+          <w:i/>
+          <w:iCs/>
+          <w:color w:val="000000" w:themeColor="text1"/>
+          <w:sz w:val="24"/>
+          <w:szCs w:val="24"/>
+        </w:rPr>
+        <w:t>sistema, para</w:t>
+      </w:r>
+      <w:r>
+        <w:rPr>
+          <w:rFonts w:ascii="Arial" w:eastAsia="Arial" w:hAnsi="Arial" w:cs="Arial"/>
+          <w:i/>
+          <w:iCs/>
+          <w:color w:val="000000" w:themeColor="text1"/>
+          <w:sz w:val="24"/>
+          <w:szCs w:val="24"/>
+        </w:rPr>
+        <w:t xml:space="preserve"> así evitar el papel </w:t>
+      </w:r>
+      <w:r>
+        <w:rPr>
+          <w:rFonts w:ascii="Arial" w:eastAsia="Arial" w:hAnsi="Arial" w:cs="Arial"/>
+          <w:i/>
+          <w:iCs/>
+          <w:color w:val="000000" w:themeColor="text1"/>
+          <w:sz w:val="24"/>
+          <w:szCs w:val="24"/>
+        </w:rPr>
+        <w:t>y tener que escribir en físico.&gt;&gt;</w:t>
+      </w:r>
+    </w:p>
+    <w:p>
+      <w:pPr>
+        <w:pStyle w:val="Titulopequeo"/>
+      </w:pPr>
+      <w:r>
+        <w:t>¿</w:t>
+      </w:r>
+      <w:r>
+        <w:t>Cómo</w:t>
+      </w:r>
+      <w:r>
+        <w:t xml:space="preserve"> </w:t>
+      </w:r>
+      <w:r>
+        <w:t>funcionaría</w:t>
+      </w:r>
+      <w:r>
+        <w:t xml:space="preserve"> con precisión la tarjeta?</w:t>
+      </w:r>
+    </w:p>
+    <w:p>
+      <w:pPr>
+        <w:rPr>
+          <w:rFonts w:ascii="Arial" w:eastAsia="Arial" w:hAnsi="Arial" w:cs="Arial"/>
+          <w:i/>
+          <w:iCs/>
+          <w:color w:val="000000" w:themeColor="text1"/>
+          <w:sz w:val="24"/>
+          <w:szCs w:val="24"/>
+        </w:rPr>
+      </w:pPr>
+      <w:r>
+        <w:rPr>
+          <w:rFonts w:ascii="Arial" w:eastAsia="Arial" w:hAnsi="Arial" w:cs="Arial"/>
+          <w:bCs/>
+          <w:color w:val="000000" w:themeColor="text1"/>
+          <w:sz w:val="24"/>
+          <w:szCs w:val="24"/>
+        </w:rPr>
+        <w:t>&lt;&lt;</w:t>
+      </w:r>
+      <w:r>
+        <w:rPr>
+          <w:rFonts w:ascii="Arial" w:eastAsia="Arial" w:hAnsi="Arial" w:cs="Arial"/>
+          <w:i/>
+          <w:iCs/>
+          <w:color w:val="000000" w:themeColor="text1"/>
+          <w:sz w:val="24"/>
+          <w:szCs w:val="24"/>
+        </w:rPr>
+        <w:t xml:space="preserve">Cuando un alumno entre para utilizar una sesión de entrenamiento, si el modelo de pago que escogió es el modelo de tarjeta ejecutiva, se le descontara una sesión de las sesiones que tiene restantes, si le quedan restantes </w:t>
+      </w:r>
+      <w:r>
+        <w:rPr>
+          <w:rFonts w:ascii="Arial" w:eastAsia="Arial" w:hAnsi="Arial" w:cs="Arial"/>
+          <w:i/>
+          <w:iCs/>
+          <w:color w:val="000000" w:themeColor="text1"/>
+          <w:sz w:val="24"/>
+          <w:szCs w:val="24"/>
+        </w:rPr>
+        <w:t>más</w:t>
+      </w:r>
+      <w:r>
+        <w:rPr>
+          <w:rFonts w:ascii="Arial" w:eastAsia="Arial" w:hAnsi="Arial" w:cs="Arial"/>
+          <w:i/>
+          <w:iCs/>
+          <w:color w:val="000000" w:themeColor="text1"/>
+          <w:sz w:val="24"/>
+          <w:szCs w:val="24"/>
+        </w:rPr>
+        <w:t xml:space="preserve"> de 3 sesiones el semáforo se iluminara en verde, si le quedan 2 o 1 se prendera en amarillo y si se le agotaron las sesiones, se iluminara en rojo. Si utiliza el modelo de mensualidad se pondrá en amarillo faltando 2 o 1 días para que se acabe la mensualidad</w:t>
+      </w:r>
+      <w:r>
+        <w:rPr>
+          <w:rFonts w:ascii="Arial" w:eastAsia="Arial" w:hAnsi="Arial" w:cs="Arial"/>
+          <w:i/>
+          <w:iCs/>
+          <w:color w:val="000000" w:themeColor="text1"/>
+          <w:sz w:val="24"/>
+          <w:szCs w:val="24"/>
+        </w:rPr>
+        <w:t xml:space="preserve"> y en rojo cuando se acabe.&gt;&gt;</w:t>
+      </w:r>
+    </w:p>
+    <w:p>
+      <w:pPr>
+        <w:pStyle w:val="Titulopequeo"/>
+        <w:rPr>
+          <w:i/>
+          <w:iCs/>
+          <w:color w:val="000000" w:themeColor="text1"/>
+        </w:rPr>
+      </w:pPr>
+      <w:r>
+        <w:t xml:space="preserve">¿En </w:t>
+      </w:r>
+      <w:r>
+        <w:t>qué</w:t>
+      </w:r>
+      <w:r>
+        <w:t xml:space="preserve"> consiste una historia completa del programa de ejercicio de un alumno?</w:t>
+      </w:r>
+    </w:p>
+    <w:p>
+      <w:pPr>
+        <w:rPr>
+          <w:rFonts w:ascii="Arial" w:eastAsia="Arial" w:hAnsi="Arial" w:cs="Arial"/>
+          <w:b/>
+          <w:bCs/>
+          <w:color w:val="000000" w:themeColor="text1"/>
+          <w:sz w:val="24"/>
+          <w:szCs w:val="24"/>
+        </w:rPr>
+      </w:pPr>
+      <w:r>
+        <w:rPr>
+          <w:rFonts w:ascii="Arial" w:eastAsia="Arial" w:hAnsi="Arial" w:cs="Arial"/>
+          <w:bCs/>
+          <w:i/>
+          <w:iCs/>
+          <w:color w:val="000000" w:themeColor="text1"/>
+          <w:sz w:val="24"/>
+          <w:szCs w:val="24"/>
+        </w:rPr>
+        <w:lastRenderedPageBreak/>
+        <w:t>&lt;&lt;B</w:t>
+      </w:r>
+      <w:r>
+        <w:rPr>
+          <w:rFonts w:ascii="Arial" w:eastAsia="Arial" w:hAnsi="Arial" w:cs="Arial"/>
+          <w:i/>
+          <w:iCs/>
+          <w:color w:val="000000" w:themeColor="text1"/>
+          <w:sz w:val="24"/>
+          <w:szCs w:val="24"/>
+        </w:rPr>
+        <w:t>ásicamente en valorarlo inicialmente, para ver las condiciones en que llega y tener una idea del trabajo que se le va a realizar, además el alumno tiene sus propios objetivos, que pueden ser regular peso, subir de peso, mejora condición cardiovascular, etc., entonces esa valoración inicial se realiza de comparar al mes o a los dos meses como van sus progresos y si realmente se está mejorando, la idea es ofrecerle resultados y obviamente las valoraciones sub-siguientes deben reflejar el trabajo hecho cada mes(es)</w:t>
+      </w:r>
+      <w:r>
+        <w:rPr>
+          <w:rFonts w:ascii="Arial" w:eastAsia="Arial" w:hAnsi="Arial" w:cs="Arial"/>
+          <w:bCs/>
+          <w:i/>
+          <w:iCs/>
+          <w:color w:val="000000" w:themeColor="text1"/>
+          <w:sz w:val="24"/>
+          <w:szCs w:val="24"/>
+        </w:rPr>
+        <w:t>&gt;&gt;</w:t>
+      </w:r>
+    </w:p>
+    <w:p>
+      <w:pPr>
+        <w:pStyle w:val="Titulopequeo"/>
+        <w:rPr>
+          <w:color w:val="000000" w:themeColor="text1"/>
+        </w:rPr>
+      </w:pPr>
+      <w:r>
+        <w:t>Describa detalladamente una valoración</w:t>
+      </w:r>
+    </w:p>
+    <w:p>
+      <w:pPr>
+        <w:jc w:val="both"/>
+        <w:rPr>
+          <w:rFonts w:ascii="Arial" w:eastAsia="Arial" w:hAnsi="Arial" w:cs="Arial"/>
+          <w:color w:val="000000" w:themeColor="text1"/>
+          <w:sz w:val="24"/>
+          <w:szCs w:val="24"/>
+        </w:rPr>
+      </w:pPr>
+      <w:r>
+        <w:rPr>
+          <w:rFonts w:ascii="Arial" w:eastAsia="Arial" w:hAnsi="Arial" w:cs="Arial"/>
+          <w:i/>
+          <w:iCs/>
+          <w:color w:val="000000" w:themeColor="text1"/>
+          <w:sz w:val="24"/>
+          <w:szCs w:val="24"/>
+        </w:rPr>
+        <w:t>&lt;&lt;</w:t>
+      </w:r>
+      <w:r>
+        <w:rPr>
+          <w:rFonts w:ascii="Arial" w:eastAsia="Arial" w:hAnsi="Arial" w:cs="Arial"/>
+          <w:i/>
+          <w:iCs/>
+          <w:color w:val="000000" w:themeColor="text1"/>
+          <w:sz w:val="24"/>
+          <w:szCs w:val="24"/>
+        </w:rPr>
+        <w:t>Una valoración física básica consiste en la toma de los siguientes datos por parte del entrenador: edad, RH, peso, talla, evaluación postural, vista anterior, lateral posterior, antropometría, audiometría, frecuencia cardiaca máxima y condición cardio-vascular." (Ver anexo del formato para la valoración física)</w:t>
+      </w:r>
+      <w:r>
+        <w:rPr>
+          <w:rFonts w:ascii="Arial" w:eastAsia="Arial" w:hAnsi="Arial" w:cs="Arial"/>
+          <w:i/>
+          <w:iCs/>
+          <w:color w:val="000000" w:themeColor="text1"/>
+          <w:sz w:val="24"/>
+          <w:szCs w:val="24"/>
+        </w:rPr>
+        <w:t>&gt;&gt;</w:t>
+      </w:r>
+    </w:p>
+    <w:p>
+      <w:pPr>
+        <w:jc w:val="both"/>
+        <w:rPr>
+          <w:rFonts w:ascii="Arial" w:eastAsia="Arial" w:hAnsi="Arial" w:cs="Arial"/>
+          <w:i/>
+          <w:iCs/>
+          <w:color w:val="000000" w:themeColor="text1"/>
+          <w:sz w:val="24"/>
+          <w:szCs w:val="24"/>
+        </w:rPr>
+      </w:pPr>
+    </w:p>
+    <w:p>
+      <w:pPr>
+        <w:jc w:val="both"/>
+        <w:rPr>
+          <w:rFonts w:ascii="Arial" w:eastAsia="Arial" w:hAnsi="Arial" w:cs="Arial"/>
+          <w:i/>
+          <w:iCs/>
+          <w:color w:val="FF0000"/>
+          <w:sz w:val="24"/>
+          <w:szCs w:val="24"/>
+        </w:rPr>
+      </w:pPr>
+      <w:r>
+        <w:rPr>
+          <w:rStyle w:val="TitulopequeoCar"/>
+        </w:rPr>
+        <w:t>¿</w:t>
+      </w:r>
+      <w:r>
+        <w:rPr>
+          <w:rStyle w:val="TitulopequeoCar"/>
+        </w:rPr>
+        <w:t>Cómo</w:t>
+      </w:r>
+      <w:r>
+        <w:rPr>
+          <w:rStyle w:val="TitulopequeoCar"/>
+        </w:rPr>
+        <w:t xml:space="preserve"> se miden los progresos de un alumno?</w:t>
+      </w:r>
+    </w:p>
+    <w:p>
+      <w:pPr>
+        <w:jc w:val="both"/>
+        <w:rPr>
+          <w:rFonts w:ascii="Arial" w:eastAsia="Arial" w:hAnsi="Arial" w:cs="Arial"/>
+          <w:color w:val="000000" w:themeColor="text1"/>
+          <w:sz w:val="24"/>
+          <w:szCs w:val="24"/>
+        </w:rPr>
+      </w:pPr>
+      <w:r>
+        <w:rPr>
+          <w:rFonts w:ascii="Arial" w:eastAsia="Arial" w:hAnsi="Arial" w:cs="Arial"/>
+          <w:i/>
+          <w:iCs/>
+          <w:color w:val="000000" w:themeColor="text1"/>
+          <w:sz w:val="24"/>
+          <w:szCs w:val="24"/>
+        </w:rPr>
+        <w:t>&lt;&lt;</w:t>
+      </w:r>
+      <w:r>
+        <w:rPr>
+          <w:rFonts w:ascii="Arial" w:eastAsia="Arial" w:hAnsi="Arial" w:cs="Arial"/>
+          <w:i/>
+          <w:iCs/>
+          <w:color w:val="000000" w:themeColor="text1"/>
+          <w:sz w:val="24"/>
+          <w:szCs w:val="24"/>
+        </w:rPr>
+        <w:t>Manejamos un formato para valoración física general que se realiza cada mes o según se acuerde con el alumno, dicho formato incluye valoraciones de antropometría, test de recuperación vascular, flexibilidad y elasticidad de miembros superiores e inferiores y resistencia muscular (Ver anexo Formato de Valoración Física General), para los alumnos que están trabajando con el entrenador personal, se les tiene todas las valoraciones desde que iniciaron su proceso de acondicionamiento físico, para los demás, se guardan</w:t>
+      </w:r>
+      <w:r>
+        <w:rPr>
+          <w:rFonts w:ascii="Arial" w:eastAsia="Arial" w:hAnsi="Arial" w:cs="Arial"/>
+          <w:i/>
+          <w:iCs/>
+          <w:color w:val="000000" w:themeColor="text1"/>
+          <w:sz w:val="24"/>
+          <w:szCs w:val="24"/>
+        </w:rPr>
+        <w:t xml:space="preserve"> las últimas 3 o 4 valoraciones.</w:t>
+      </w:r>
+    </w:p>
+    <w:p>
+      <w:pPr>
+        <w:jc w:val="both"/>
+        <w:rPr>
+          <w:rFonts w:ascii="Arial" w:eastAsia="Arial" w:hAnsi="Arial" w:cs="Arial"/>
+          <w:b/>
+          <w:bCs/>
+          <w:color w:val="000000" w:themeColor="text1"/>
+          <w:sz w:val="24"/>
+          <w:szCs w:val="24"/>
+        </w:rPr>
+      </w:pPr>
+      <w:r>
+        <w:rPr>
+          <w:rFonts w:ascii="Arial" w:eastAsia="Arial" w:hAnsi="Arial" w:cs="Arial"/>
+          <w:i/>
+          <w:iCs/>
+          <w:color w:val="000000" w:themeColor="text1"/>
+          <w:sz w:val="24"/>
+          <w:szCs w:val="24"/>
+        </w:rPr>
+        <w:t>&lt;&lt;</w:t>
+      </w:r>
+      <w:r>
+        <w:rPr>
+          <w:rFonts w:ascii="Arial" w:eastAsia="Arial" w:hAnsi="Arial" w:cs="Arial"/>
+          <w:i/>
+          <w:iCs/>
+          <w:color w:val="000000" w:themeColor="text1"/>
+          <w:sz w:val="24"/>
+          <w:szCs w:val="24"/>
+        </w:rPr>
+        <w:t xml:space="preserve">A través de la comparación, valoración inicial con la que se hace en el momento. Por ejemplo, un cliente </w:t>
+      </w:r>
+      <w:r>
+        <w:rPr>
+          <w:rFonts w:ascii="Arial" w:eastAsia="Arial" w:hAnsi="Arial" w:cs="Arial"/>
+          <w:i/>
+          <w:iCs/>
+          <w:color w:val="000000" w:themeColor="text1"/>
+          <w:sz w:val="24"/>
+          <w:szCs w:val="24"/>
+        </w:rPr>
+        <w:t>tenía</w:t>
+      </w:r>
+      <w:r>
+        <w:rPr>
+          <w:rFonts w:ascii="Arial" w:eastAsia="Arial" w:hAnsi="Arial" w:cs="Arial"/>
+          <w:i/>
+          <w:iCs/>
+          <w:color w:val="000000" w:themeColor="text1"/>
+          <w:sz w:val="24"/>
+          <w:szCs w:val="24"/>
+        </w:rPr>
+        <w:t xml:space="preserve"> 25 cm. de bíceps en la valoración del primer mes, luego, en segundo mes, aumenta a 26 cm. y así sucesivamente, entonces con medidas antropométricas hechas con un metro, audiometría para controlar el porcentaje graso y báscula para controlar el peso, ya sea hacía arriba o hacia abajo...</w:t>
+      </w:r>
+      <w:r>
+        <w:rPr>
+          <w:rFonts w:ascii="Arial" w:eastAsia="Arial" w:hAnsi="Arial" w:cs="Arial"/>
+          <w:bCs/>
+          <w:i/>
+          <w:iCs/>
+          <w:color w:val="000000" w:themeColor="text1"/>
+          <w:sz w:val="24"/>
+          <w:szCs w:val="24"/>
+        </w:rPr>
+        <w:t>&gt;&gt;</w:t>
+      </w:r>
+    </w:p>
+    <w:p>
+      <w:pPr>
+        <w:jc w:val="both"/>
+        <w:rPr>
+          <w:rFonts w:ascii="Arial" w:eastAsia="Arial" w:hAnsi="Arial" w:cs="Arial"/>
+          <w:b/>
+          <w:bCs/>
+          <w:i/>
+          <w:iCs/>
+          <w:color w:val="000000" w:themeColor="text1"/>
+          <w:sz w:val="24"/>
+          <w:szCs w:val="24"/>
+        </w:rPr>
+      </w:pPr>
+    </w:p>
+    <w:p>
+      <w:pPr>
+        <w:pStyle w:val="Titulopequeo"/>
+        <w:rPr>
+          <w:color w:val="000000" w:themeColor="text1"/>
+        </w:rPr>
+      </w:pPr>
+      <w:r>
+        <w:t xml:space="preserve">¿A </w:t>
+      </w:r>
+      <w:proofErr w:type="spellStart"/>
+      <w:r>
+        <w:t>que</w:t>
+      </w:r>
+      <w:proofErr w:type="spellEnd"/>
+      <w:r>
+        <w:t xml:space="preserve"> se refiere con tener un buen banco de datos de los alumnos?</w:t>
+      </w:r>
+    </w:p>
+    <w:p>
+      <w:pPr>
+        <w:jc w:val="both"/>
+        <w:rPr>
+          <w:rFonts w:ascii="Arial" w:eastAsia="Arial" w:hAnsi="Arial" w:cs="Arial"/>
+          <w:b/>
+          <w:bCs/>
+          <w:color w:val="000000" w:themeColor="text1"/>
+          <w:sz w:val="24"/>
+          <w:szCs w:val="24"/>
+        </w:rPr>
+      </w:pPr>
+      <w:r>
+        <w:rPr>
+          <w:rFonts w:ascii="Arial" w:eastAsia="Arial" w:hAnsi="Arial" w:cs="Arial"/>
+          <w:i/>
+          <w:iCs/>
+          <w:color w:val="000000" w:themeColor="text1"/>
+          <w:sz w:val="24"/>
+          <w:szCs w:val="24"/>
+        </w:rPr>
+        <w:t>&lt;&lt;</w:t>
+      </w:r>
+      <w:r>
+        <w:rPr>
+          <w:rFonts w:ascii="Arial" w:eastAsia="Arial" w:hAnsi="Arial" w:cs="Arial"/>
+          <w:i/>
+          <w:iCs/>
+          <w:color w:val="000000" w:themeColor="text1"/>
+          <w:sz w:val="24"/>
+          <w:szCs w:val="24"/>
+        </w:rPr>
+        <w:t>Bueno yo tenía un formato donde aparecía datos relevantes del alumno: nombre, edad, profesión, E.P.S, empresa donde trabaja, si es estudiante, qué estudia y en que institución, si es empleado, en qué empresa labora y qué cargo tiene, teléfono para llamar en caso de emergencia, celular del alumno, correo electrónico y los que sean necesarios</w:t>
+      </w:r>
+      <w:r>
+        <w:rPr>
+          <w:rFonts w:ascii="Arial" w:eastAsia="Arial" w:hAnsi="Arial" w:cs="Arial"/>
+          <w:bCs/>
+          <w:i/>
+          <w:iCs/>
+          <w:color w:val="000000" w:themeColor="text1"/>
+          <w:sz w:val="24"/>
+          <w:szCs w:val="24"/>
+        </w:rPr>
+        <w:t>&gt;&gt;</w:t>
+      </w:r>
+    </w:p>
+    <w:p>
+      <w:pPr>
+        <w:jc w:val="both"/>
+        <w:rPr>
+          <w:rFonts w:ascii="Arial" w:eastAsia="Arial" w:hAnsi="Arial" w:cs="Arial"/>
+          <w:b/>
+          <w:bCs/>
+          <w:i/>
+          <w:iCs/>
+          <w:color w:val="000000" w:themeColor="text1"/>
+          <w:sz w:val="24"/>
+          <w:szCs w:val="24"/>
+        </w:rPr>
+      </w:pPr>
+    </w:p>
+    <w:p>
+      <w:pPr>
+        <w:pStyle w:val="Titulopequeo"/>
+        <w:rPr>
+          <w:i/>
+          <w:iCs/>
+          <w:color w:val="000000" w:themeColor="text1"/>
+        </w:rPr>
+      </w:pPr>
+      <w:r>
+        <w:t xml:space="preserve">¿La comunicación en línea con el gimnasio por parte de los alumnos en </w:t>
+      </w:r>
+      <w:r>
+        <w:t>qué</w:t>
+      </w:r>
+      <w:r>
+        <w:t xml:space="preserve"> consistiría?</w:t>
+      </w:r>
+    </w:p>
+    <w:p>
+      <w:pPr>
+        <w:jc w:val="both"/>
+        <w:rPr>
+          <w:rFonts w:ascii="Arial" w:eastAsia="Arial" w:hAnsi="Arial" w:cs="Arial"/>
+          <w:color w:val="000000" w:themeColor="text1"/>
+          <w:sz w:val="24"/>
+          <w:szCs w:val="24"/>
+        </w:rPr>
+      </w:pPr>
+      <w:r>
+        <w:rPr>
+          <w:rFonts w:ascii="Arial" w:eastAsia="Arial" w:hAnsi="Arial" w:cs="Arial"/>
+          <w:i/>
+          <w:iCs/>
+          <w:color w:val="000000" w:themeColor="text1"/>
+          <w:sz w:val="24"/>
+          <w:szCs w:val="24"/>
+        </w:rPr>
+        <w:t>&lt;&lt;</w:t>
+      </w:r>
+      <w:r>
+        <w:rPr>
+          <w:rFonts w:ascii="Arial" w:eastAsia="Arial" w:hAnsi="Arial" w:cs="Arial"/>
+          <w:i/>
+          <w:iCs/>
+          <w:color w:val="000000" w:themeColor="text1"/>
+          <w:sz w:val="24"/>
+          <w:szCs w:val="24"/>
+        </w:rPr>
+        <w:t xml:space="preserve">Consistiría en que los alumnos puedan suscribirse a las últimas noticias y novedades que tiene la empresa, por ejemplo, las clases de los días siguientes, </w:t>
+      </w:r>
+      <w:r>
+        <w:rPr>
+          <w:rFonts w:ascii="Arial" w:eastAsia="Arial" w:hAnsi="Arial" w:cs="Arial"/>
+          <w:i/>
+          <w:iCs/>
+          <w:color w:val="000000" w:themeColor="text1"/>
+          <w:sz w:val="24"/>
+          <w:szCs w:val="24"/>
+        </w:rPr>
+        <w:lastRenderedPageBreak/>
+        <w:t xml:space="preserve">eventos masivos, artículos relacionados con cuidados del cuerpo, prevención de lesiones, </w:t>
+      </w:r>
+      <w:r>
+        <w:rPr>
+          <w:rFonts w:ascii="Arial" w:eastAsia="Arial" w:hAnsi="Arial" w:cs="Arial"/>
+          <w:i/>
+          <w:iCs/>
+          <w:color w:val="000000" w:themeColor="text1"/>
+          <w:sz w:val="24"/>
+          <w:szCs w:val="24"/>
+        </w:rPr>
+        <w:t>etc.,</w:t>
+      </w:r>
+      <w:r>
+        <w:rPr>
+          <w:rFonts w:ascii="Arial" w:eastAsia="Arial" w:hAnsi="Arial" w:cs="Arial"/>
+          <w:i/>
+          <w:iCs/>
+          <w:color w:val="000000" w:themeColor="text1"/>
+          <w:sz w:val="24"/>
+          <w:szCs w:val="24"/>
+        </w:rPr>
+        <w:t xml:space="preserve"> Adicionalmente, que tenga una interfaz agradable que le permita a cada alumno, ya con su cuenta registrada, tener acceso a sus progre</w:t>
+      </w:r>
+      <w:r>
+        <w:rPr>
+          <w:rFonts w:ascii="Arial" w:eastAsia="Arial" w:hAnsi="Arial" w:cs="Arial"/>
+          <w:i/>
+          <w:iCs/>
+          <w:color w:val="000000" w:themeColor="text1"/>
+          <w:sz w:val="24"/>
+          <w:szCs w:val="24"/>
+        </w:rPr>
+        <w:t>sos en forma de línea de tiempo&gt;&gt;</w:t>
+      </w:r>
+      <w:r>
+        <w:rPr>
+          <w:rFonts w:ascii="Arial" w:eastAsia="Arial" w:hAnsi="Arial" w:cs="Arial"/>
+          <w:i/>
+          <w:iCs/>
+          <w:color w:val="000000" w:themeColor="text1"/>
+          <w:sz w:val="24"/>
+          <w:szCs w:val="24"/>
+        </w:rPr>
+        <w:tab/>
+      </w:r>
+      <w:r>
+        <w:br/>
+      </w:r>
+      <w:r>
+        <w:rPr>
+          <w:rStyle w:val="TitulopequeoCar"/>
+        </w:rPr>
+        <w:br/>
+      </w:r>
+      <w:r>
+        <w:rPr>
+          <w:rStyle w:val="TitulopequeoCar"/>
+        </w:rPr>
+        <w:t>¿Los eventos o actividades que realiza en el gimnasio tienen una duración específica o depende del tipo de actividad?</w:t>
+      </w:r>
+    </w:p>
+    <w:p>
+      <w:pPr>
+        <w:jc w:val="both"/>
+        <w:rPr>
+          <w:rFonts w:ascii="Arial" w:eastAsia="Arial" w:hAnsi="Arial" w:cs="Arial"/>
+          <w:color w:val="000000" w:themeColor="text1"/>
+          <w:sz w:val="24"/>
+          <w:szCs w:val="24"/>
+        </w:rPr>
+      </w:pPr>
+      <w:r>
+        <w:rPr>
+          <w:rFonts w:ascii="Arial" w:eastAsia="Arial" w:hAnsi="Arial" w:cs="Arial"/>
+          <w:i/>
+          <w:iCs/>
+          <w:color w:val="000000" w:themeColor="text1"/>
+          <w:sz w:val="24"/>
+          <w:szCs w:val="24"/>
+        </w:rPr>
+        <w:t>&lt;&lt;</w:t>
+      </w:r>
+      <w:r>
+        <w:rPr>
+          <w:rFonts w:ascii="Arial" w:eastAsia="Arial" w:hAnsi="Arial" w:cs="Arial"/>
+          <w:i/>
+          <w:iCs/>
+          <w:color w:val="000000" w:themeColor="text1"/>
+          <w:sz w:val="24"/>
+          <w:szCs w:val="24"/>
+        </w:rPr>
+        <w:t xml:space="preserve">Los eventos no tienen una duración </w:t>
+      </w:r>
+      <w:r>
+        <w:rPr>
+          <w:rFonts w:ascii="Arial" w:eastAsia="Arial" w:hAnsi="Arial" w:cs="Arial"/>
+          <w:i/>
+          <w:iCs/>
+          <w:color w:val="000000" w:themeColor="text1"/>
+          <w:sz w:val="24"/>
+          <w:szCs w:val="24"/>
+        </w:rPr>
+        <w:t>específica</w:t>
+      </w:r>
+      <w:r>
+        <w:rPr>
+          <w:rFonts w:ascii="Arial" w:eastAsia="Arial" w:hAnsi="Arial" w:cs="Arial"/>
+          <w:i/>
+          <w:iCs/>
+          <w:color w:val="000000" w:themeColor="text1"/>
+          <w:sz w:val="24"/>
+          <w:szCs w:val="24"/>
+        </w:rPr>
+        <w:t xml:space="preserve">, por lo general son de una a una hora y media a </w:t>
+      </w:r>
+      <w:r>
+        <w:rPr>
+          <w:rFonts w:ascii="Arial" w:eastAsia="Arial" w:hAnsi="Arial" w:cs="Arial"/>
+          <w:i/>
+          <w:iCs/>
+          <w:color w:val="000000" w:themeColor="text1"/>
+          <w:sz w:val="24"/>
+          <w:szCs w:val="24"/>
+        </w:rPr>
+        <w:t>no ser que sea un caso especial&gt;&gt;</w:t>
+      </w:r>
+      <w:r>
+        <w:rPr>
+          <w:rFonts w:ascii="Arial" w:eastAsia="Arial" w:hAnsi="Arial" w:cs="Arial"/>
+          <w:i/>
+          <w:iCs/>
+          <w:color w:val="000000" w:themeColor="text1"/>
+          <w:sz w:val="24"/>
+          <w:szCs w:val="24"/>
+        </w:rPr>
+        <w:tab/>
+      </w:r>
+      <w:r>
+        <w:br/>
+      </w:r>
+      <w:r>
+        <w:br/>
+      </w:r>
+      <w:r>
+        <w:rPr>
+          <w:rStyle w:val="TitulopequeoCar"/>
+        </w:rPr>
+        <w:t>¿Cuáles serían esos casos especiales?</w:t>
+      </w:r>
+    </w:p>
+    <w:p>
+      <w:pPr>
+        <w:jc w:val="both"/>
+        <w:rPr>
+          <w:rFonts w:ascii="Arial" w:eastAsia="Arial" w:hAnsi="Arial" w:cs="Arial"/>
+          <w:color w:val="000000" w:themeColor="text1"/>
+          <w:sz w:val="24"/>
+          <w:szCs w:val="24"/>
+        </w:rPr>
+      </w:pPr>
+      <w:r>
+        <w:rPr>
+          <w:rFonts w:ascii="Arial" w:eastAsia="Arial" w:hAnsi="Arial" w:cs="Arial"/>
+          <w:i/>
+          <w:iCs/>
+          <w:color w:val="000000" w:themeColor="text1"/>
+          <w:sz w:val="24"/>
+          <w:szCs w:val="24"/>
+        </w:rPr>
+        <w:t>&lt;&lt;</w:t>
+      </w:r>
+      <w:r>
+        <w:rPr>
+          <w:rFonts w:ascii="Arial" w:eastAsia="Arial" w:hAnsi="Arial" w:cs="Arial"/>
+          <w:i/>
+          <w:iCs/>
+          <w:color w:val="000000" w:themeColor="text1"/>
+          <w:sz w:val="24"/>
+          <w:szCs w:val="24"/>
+        </w:rPr>
+        <w:t>Generalmente son eventos masivos que realizamos ocasionalmente y al aire lib</w:t>
+      </w:r>
+      <w:r>
+        <w:rPr>
+          <w:rFonts w:ascii="Arial" w:eastAsia="Arial" w:hAnsi="Arial" w:cs="Arial"/>
+          <w:i/>
+          <w:iCs/>
+          <w:color w:val="000000" w:themeColor="text1"/>
+          <w:sz w:val="24"/>
+          <w:szCs w:val="24"/>
+        </w:rPr>
+        <w:t>re, son jornadas de 3 o 4 horas&gt;&gt;</w:t>
+      </w:r>
+    </w:p>
+    <w:p>
+      <w:pPr>
+        <w:pStyle w:val="Titulopequeo"/>
+        <w:rPr>
+          <w:color w:val="000000" w:themeColor="text1"/>
+        </w:rPr>
+      </w:pPr>
+      <w:r>
+        <w:t>¿El gimnasio cuenta con algún tipo de manual de trabajo o reglamento interno?</w:t>
+      </w:r>
+    </w:p>
+    <w:p>
+      <w:pPr>
+        <w:jc w:val="both"/>
+        <w:rPr>
+          <w:rFonts w:ascii="Arial" w:eastAsia="Arial" w:hAnsi="Arial" w:cs="Arial"/>
+          <w:i/>
+          <w:iCs/>
+          <w:color w:val="000000" w:themeColor="text1"/>
+          <w:sz w:val="24"/>
+          <w:szCs w:val="24"/>
+        </w:rPr>
+      </w:pPr>
+      <w:r>
+        <w:rPr>
+          <w:rFonts w:ascii="Arial" w:eastAsia="Arial" w:hAnsi="Arial" w:cs="Arial"/>
+          <w:i/>
+          <w:iCs/>
+          <w:color w:val="000000" w:themeColor="text1"/>
+          <w:sz w:val="24"/>
+          <w:szCs w:val="24"/>
+        </w:rPr>
+        <w:t>“</w:t>
+      </w:r>
+      <w:r>
+        <w:rPr>
+          <w:rFonts w:ascii="Arial" w:eastAsia="Arial" w:hAnsi="Arial" w:cs="Arial"/>
+          <w:i/>
+          <w:iCs/>
+          <w:color w:val="000000" w:themeColor="text1"/>
+          <w:sz w:val="24"/>
+          <w:szCs w:val="24"/>
+        </w:rPr>
+        <w:t>Por el tam</w:t>
+      </w:r>
+      <w:r>
+        <w:rPr>
+          <w:rFonts w:ascii="Arial" w:eastAsia="Arial" w:hAnsi="Arial" w:cs="Arial"/>
+          <w:i/>
+          <w:iCs/>
+          <w:color w:val="000000" w:themeColor="text1"/>
+          <w:sz w:val="24"/>
+          <w:szCs w:val="24"/>
+        </w:rPr>
+        <w:t>año de la empresa, no se maneja”</w:t>
+      </w:r>
+      <w:r>
+        <w:rPr>
+          <w:rFonts w:ascii="Arial" w:eastAsia="Arial" w:hAnsi="Arial" w:cs="Arial"/>
+          <w:i/>
+          <w:iCs/>
+          <w:color w:val="000000" w:themeColor="text1"/>
+          <w:sz w:val="24"/>
+          <w:szCs w:val="24"/>
+        </w:rPr>
+        <w:tab/>
+      </w:r>
+      <w:r>
+        <w:br/>
+      </w:r>
+      <w:r>
+        <w:rPr>
+          <w:rStyle w:val="TitulopequeoCar"/>
+        </w:rPr>
+        <w:br/>
+      </w:r>
+      <w:r>
+        <w:rPr>
+          <w:rStyle w:val="TitulopequeoCar"/>
+        </w:rPr>
+        <w:t>¿Qué entidad vigila el funcionamiento del gimnasio?</w:t>
+      </w:r>
+      <w:r>
+        <w:rPr>
+          <w:rStyle w:val="TitulopequeoCar"/>
+        </w:rPr>
+        <w:tab/>
+      </w:r>
+      <w:r>
+        <w:br/>
+      </w:r>
+    </w:p>
+    <w:p>
+      <w:pPr>
+        <w:jc w:val="both"/>
+        <w:rPr>
+          <w:rFonts w:ascii="Arial" w:eastAsia="Arial" w:hAnsi="Arial" w:cs="Arial"/>
+          <w:b/>
+          <w:bCs/>
+          <w:color w:val="000000" w:themeColor="text1"/>
+          <w:sz w:val="24"/>
+          <w:szCs w:val="24"/>
+        </w:rPr>
+      </w:pPr>
+      <w:r>
+        <w:rPr>
+          <w:rFonts w:ascii="Arial" w:eastAsia="Arial" w:hAnsi="Arial" w:cs="Arial"/>
+          <w:i/>
+          <w:iCs/>
+          <w:color w:val="000000" w:themeColor="text1"/>
+          <w:sz w:val="24"/>
+          <w:szCs w:val="24"/>
+        </w:rPr>
+        <w:t>&lt;&lt;</w:t>
+      </w:r>
+      <w:r>
+        <w:rPr>
+          <w:rFonts w:ascii="Arial" w:eastAsia="Arial" w:hAnsi="Arial" w:cs="Arial"/>
+          <w:i/>
+          <w:iCs/>
+          <w:color w:val="000000" w:themeColor="text1"/>
+          <w:sz w:val="24"/>
+          <w:szCs w:val="24"/>
+        </w:rPr>
+        <w:t>Por ser en primera instancia una sociedad comercial, nos vigila la cámara de comercio, adicionalmente el Ministerio de Salud hace visitas anuales a las instalaciones para verificar que estemos cumpliendo con los requisi</w:t>
+      </w:r>
+      <w:r>
+        <w:rPr>
+          <w:rFonts w:ascii="Arial" w:eastAsia="Arial" w:hAnsi="Arial" w:cs="Arial"/>
+          <w:i/>
+          <w:iCs/>
+          <w:color w:val="000000" w:themeColor="text1"/>
+          <w:sz w:val="24"/>
+          <w:szCs w:val="24"/>
+        </w:rPr>
+        <w:t>tos de higiene para que podamos&gt;&gt;</w:t>
+      </w:r>
+    </w:p>
+    <w:p>
+      <w:pPr>
+        <w:pStyle w:val="Titulopequeo"/>
+        <w:rPr>
+          <w:color w:val="000000" w:themeColor="text1"/>
+        </w:rPr>
+      </w:pPr>
+      <w:r>
+        <w:t>¿Cómo hace el mantenimiento de las máquinas que utiliza?</w:t>
+      </w:r>
+    </w:p>
+    <w:p>
+      <w:pPr>
+        <w:jc w:val="both"/>
+        <w:rPr>
+          <w:rFonts w:ascii="Arial" w:eastAsia="Arial" w:hAnsi="Arial" w:cs="Arial"/>
+          <w:color w:val="000000" w:themeColor="text1"/>
+          <w:sz w:val="24"/>
+          <w:szCs w:val="24"/>
+        </w:rPr>
+      </w:pPr>
+      <w:r>
+        <w:rPr>
+          <w:rFonts w:ascii="Arial" w:eastAsia="Arial" w:hAnsi="Arial" w:cs="Arial"/>
+          <w:i/>
+          <w:iCs/>
+          <w:color w:val="000000" w:themeColor="text1"/>
+          <w:sz w:val="24"/>
+          <w:szCs w:val="24"/>
+        </w:rPr>
+        <w:t>&lt;&lt;</w:t>
+      </w:r>
+      <w:r>
+        <w:rPr>
+          <w:rFonts w:ascii="Arial" w:eastAsia="Arial" w:hAnsi="Arial" w:cs="Arial"/>
+          <w:i/>
+          <w:iCs/>
+          <w:color w:val="000000" w:themeColor="text1"/>
+          <w:sz w:val="24"/>
+          <w:szCs w:val="24"/>
+        </w:rPr>
+        <w:t xml:space="preserve">Acá mismo hacemos el mantenimiento rutinario, es decir, limpieza y lubricación porque son </w:t>
+      </w:r>
+      <w:r>
+        <w:rPr>
+          <w:rFonts w:ascii="Arial" w:eastAsia="Arial" w:hAnsi="Arial" w:cs="Arial"/>
+          <w:i/>
+          <w:iCs/>
+          <w:color w:val="000000" w:themeColor="text1"/>
+          <w:sz w:val="24"/>
+          <w:szCs w:val="24"/>
+        </w:rPr>
+        <w:t>máquinas</w:t>
+      </w:r>
+      <w:r>
+        <w:rPr>
+          <w:rFonts w:ascii="Arial" w:eastAsia="Arial" w:hAnsi="Arial" w:cs="Arial"/>
+          <w:i/>
+          <w:iCs/>
+          <w:color w:val="000000" w:themeColor="text1"/>
+          <w:sz w:val="24"/>
+          <w:szCs w:val="24"/>
+        </w:rPr>
+        <w:t xml:space="preserve"> muy robustas, como cambios de guayas, poleas.</w:t>
+      </w:r>
+      <w:r>
+        <w:br/>
+      </w:r>
+      <w:r>
+        <w:rPr>
+          <w:rFonts w:ascii="Arial" w:eastAsia="Arial" w:hAnsi="Arial" w:cs="Arial"/>
+          <w:i/>
+          <w:iCs/>
+          <w:color w:val="000000" w:themeColor="text1"/>
+          <w:sz w:val="24"/>
+          <w:szCs w:val="24"/>
+        </w:rPr>
+        <w:t>Cuando se requiere un arreglo muy grande se saca de funcionamiento, y se lleva a un taller particular, aunque en ocasiones utilizamos la garantía de por vida que algunas máquinas tienen.</w:t>
+      </w:r>
+      <w:r>
+        <w:rPr>
+          <w:rFonts w:ascii="Arial" w:eastAsia="Arial" w:hAnsi="Arial" w:cs="Arial"/>
+          <w:i/>
+          <w:iCs/>
+          <w:color w:val="000000" w:themeColor="text1"/>
+          <w:sz w:val="24"/>
+          <w:szCs w:val="24"/>
+        </w:rPr>
+        <w:t>&gt;&gt;</w:t>
+      </w:r>
+      <w:r>
+        <w:rPr>
+          <w:rFonts w:ascii="Arial" w:eastAsia="Arial" w:hAnsi="Arial" w:cs="Arial"/>
+          <w:i/>
+          <w:iCs/>
+          <w:color w:val="000000" w:themeColor="text1"/>
+          <w:sz w:val="24"/>
+          <w:szCs w:val="24"/>
+        </w:rPr>
+        <w:tab/>
+      </w:r>
+      <w:r>
+        <w:br/>
+      </w:r>
+      <w:r>
+        <w:br/>
+      </w:r>
+      <w:r>
+        <w:rPr>
+          <w:rStyle w:val="TitulopequeoCar"/>
+        </w:rPr>
+        <w:t>En que consiste una sesión de trabajo:</w:t>
+      </w:r>
+      <w:r>
+        <w:rPr>
+          <w:rStyle w:val="TitulopequeoCar"/>
+        </w:rPr>
+        <w:tab/>
+      </w:r>
+      <w:r>
+        <w:rPr>
+          <w:rStyle w:val="TitulopequeoCar"/>
+        </w:rPr>
+        <w:br/>
+      </w:r>
+    </w:p>
+    <w:p>
+      <w:pPr>
+        <w:jc w:val="both"/>
+        <w:rPr>
+          <w:rFonts w:ascii="Arial" w:eastAsia="Arial" w:hAnsi="Arial" w:cs="Arial"/>
+          <w:color w:val="000000" w:themeColor="text1"/>
+          <w:sz w:val="24"/>
+          <w:szCs w:val="24"/>
+        </w:rPr>
+      </w:pPr>
+      <w:r>
+        <w:rPr>
+          <w:rFonts w:ascii="Arial" w:eastAsia="Arial" w:hAnsi="Arial" w:cs="Arial"/>
+          <w:color w:val="000000" w:themeColor="text1"/>
+          <w:sz w:val="24"/>
+          <w:szCs w:val="24"/>
+        </w:rPr>
+        <w:t>&lt;&lt;</w:t>
+      </w:r>
+      <w:r>
+        <w:rPr>
+          <w:rFonts w:ascii="Arial" w:eastAsia="Arial" w:hAnsi="Arial" w:cs="Arial"/>
+          <w:color w:val="000000" w:themeColor="text1"/>
+          <w:sz w:val="24"/>
+          <w:szCs w:val="24"/>
+        </w:rPr>
+        <w:t>Las sesiones son para alumnos ocasionales y estos escogen cualquiera de los servicios que ofrecemos, o son personas que tienen programas de ejercicio especificaos y solo utilizan las instalaciones, ellos pueden estar asesorados por</w:t>
+      </w:r>
+      <w:r>
+        <w:rPr>
+          <w:rFonts w:ascii="Arial" w:eastAsia="Arial" w:hAnsi="Arial" w:cs="Arial"/>
+          <w:color w:val="000000" w:themeColor="text1"/>
+          <w:sz w:val="24"/>
+          <w:szCs w:val="24"/>
+        </w:rPr>
+        <w:t xml:space="preserve"> e</w:t>
+      </w:r>
+      <w:r>
+        <w:rPr>
+          <w:rFonts w:ascii="Arial" w:eastAsia="Arial" w:hAnsi="Arial" w:cs="Arial"/>
+          <w:color w:val="000000" w:themeColor="text1"/>
+          <w:sz w:val="24"/>
+          <w:szCs w:val="24"/>
+        </w:rPr>
+        <w:t>l entrenador si así lo desean&gt;&gt;</w:t>
+      </w:r>
+    </w:p>
+    <w:p>
+      <w:pPr>
+        <w:jc w:val="both"/>
+        <w:rPr>
+          <w:rFonts w:ascii="Arial" w:eastAsia="Arial" w:hAnsi="Arial" w:cs="Arial"/>
+          <w:color w:val="538135" w:themeColor="accent6" w:themeShade="BF"/>
+          <w:sz w:val="24"/>
+          <w:szCs w:val="24"/>
+        </w:rPr>
+      </w:pPr>
+      <w:r>
+        <w:br/>
+      </w:r>
+      <w:r>
+        <w:rPr>
+          <w:rFonts w:ascii="Arial" w:eastAsia="Arial" w:hAnsi="Arial" w:cs="Arial"/>
+          <w:color w:val="000000" w:themeColor="text1"/>
+          <w:sz w:val="24"/>
+          <w:szCs w:val="24"/>
+        </w:rPr>
+        <w:t xml:space="preserve"> </w:t>
+      </w:r>
+      <w:r>
+        <w:br/>
+      </w:r>
+    </w:p>
+    <w:p>
+      <w:pPr>
+        <w:pStyle w:val="Titulopequeo"/>
+        <w:rPr>
+          <w:color w:val="000000" w:themeColor="text1"/>
+        </w:rPr>
+      </w:pPr>
+      <w:r>
+        <w:lastRenderedPageBreak/>
+        <w:t>¿Cómo es el proceso de inducción para los alumnos nuevos?</w:t>
+      </w:r>
+    </w:p>
+    <w:p>
+      <w:pPr>
+        <w:jc w:val="both"/>
+        <w:rPr>
+          <w:rFonts w:ascii="Arial" w:eastAsia="Arial" w:hAnsi="Arial" w:cs="Arial"/>
+          <w:color w:val="000000" w:themeColor="text1"/>
+          <w:sz w:val="24"/>
+          <w:szCs w:val="24"/>
+        </w:rPr>
+      </w:pPr>
+      <w:r>
+        <w:rPr>
+          <w:rFonts w:ascii="Arial" w:eastAsia="Arial" w:hAnsi="Arial" w:cs="Arial"/>
+          <w:i/>
+          <w:iCs/>
+          <w:color w:val="000000" w:themeColor="text1"/>
+          <w:sz w:val="24"/>
+          <w:szCs w:val="24"/>
+        </w:rPr>
+        <w:t>&lt;&lt;</w:t>
+      </w:r>
+      <w:r>
+        <w:rPr>
+          <w:rFonts w:ascii="Arial" w:eastAsia="Arial" w:hAnsi="Arial" w:cs="Arial"/>
+          <w:i/>
+          <w:iCs/>
+          <w:color w:val="000000" w:themeColor="text1"/>
+          <w:sz w:val="24"/>
+          <w:szCs w:val="24"/>
+        </w:rPr>
+        <w:t>Se prefiere trabajar con el alumno nuevo a un mes, esto es importante para que él se pueda adaptar a la dinámica de trabajo del gimnasio, además de que es un periodo de prueba para que nosotros lo conozcamos, sus apti</w:t>
+      </w:r>
+      <w:r>
+        <w:rPr>
+          <w:rFonts w:ascii="Arial" w:eastAsia="Arial" w:hAnsi="Arial" w:cs="Arial"/>
+          <w:i/>
+          <w:iCs/>
+          <w:color w:val="000000" w:themeColor="text1"/>
+          <w:sz w:val="24"/>
+          <w:szCs w:val="24"/>
+        </w:rPr>
+        <w:t>tudes, falencias y aspiraciones&gt;&gt;</w:t>
+      </w:r>
+    </w:p>
+    <w:p>
+      <w:pPr>
+        <w:jc w:val="both"/>
+        <w:rPr>
+          <w:rFonts w:ascii="Arial" w:eastAsia="Arial" w:hAnsi="Arial" w:cs="Arial"/>
+          <w:i/>
+          <w:iCs/>
+          <w:color w:val="000000" w:themeColor="text1"/>
+          <w:sz w:val="24"/>
+          <w:szCs w:val="24"/>
+        </w:rPr>
+      </w:pPr>
+    </w:p>
+    <w:p>
+      <w:pPr>
+        <w:pStyle w:val="Titulopequeo"/>
+        <w:rPr>
+          <w:color w:val="000000" w:themeColor="text1"/>
+        </w:rPr>
+      </w:pPr>
+      <w:r>
+        <w:t>¿Qué tipo de modalidades ofrece para su servicio?</w:t>
+      </w:r>
+    </w:p>
+    <w:p>
+      <w:pPr>
+        <w:jc w:val="both"/>
+        <w:rPr>
+          <w:rFonts w:ascii="Arial" w:eastAsia="Arial" w:hAnsi="Arial" w:cs="Arial"/>
+          <w:b/>
+          <w:bCs/>
+          <w:color w:val="000000" w:themeColor="text1"/>
+          <w:sz w:val="24"/>
+          <w:szCs w:val="24"/>
+        </w:rPr>
+      </w:pPr>
+      <w:r>
+        <w:rPr>
+          <w:rFonts w:ascii="Arial" w:eastAsia="Arial" w:hAnsi="Arial" w:cs="Arial"/>
+          <w:i/>
+          <w:iCs/>
+          <w:color w:val="000000" w:themeColor="text1"/>
+          <w:sz w:val="24"/>
+          <w:szCs w:val="24"/>
+        </w:rPr>
+        <w:t>&lt;&lt;</w:t>
+      </w:r>
+      <w:r>
+        <w:rPr>
+          <w:rFonts w:ascii="Arial" w:eastAsia="Arial" w:hAnsi="Arial" w:cs="Arial"/>
+          <w:i/>
+          <w:iCs/>
+          <w:color w:val="000000" w:themeColor="text1"/>
+          <w:sz w:val="24"/>
+          <w:szCs w:val="24"/>
+        </w:rPr>
+        <w:t>En primer lugar tenemos el entrenamiento general, la modalidad más común que es en la que viene el cliente y trabaja independiente con el acompañamiento del entrenador general, luego tenemos la modalidad de grupos en la que se les ofrece cierto descuento de acuerdo al tamaño del grupo, también tenemos convenios con escuelas deportivas de colegios para que los estudiantes puedan acceder a los servicios regulares que ofrece el gimnasio por último, también manejamos convenios con empresas municipales para que su personal pueda venir y d</w:t>
+      </w:r>
+      <w:r>
+        <w:rPr>
+          <w:rFonts w:ascii="Arial" w:eastAsia="Arial" w:hAnsi="Arial" w:cs="Arial"/>
+          <w:i/>
+          <w:iCs/>
+          <w:color w:val="000000" w:themeColor="text1"/>
+          <w:sz w:val="24"/>
+          <w:szCs w:val="24"/>
+        </w:rPr>
+        <w:t>isfrutar de nuestros servicios.&gt;&gt;</w:t>
+      </w:r>
+      <w:r>
+        <w:br/>
+      </w:r>
+    </w:p>
+    <w:p>
+      <w:pPr>
+        <w:pStyle w:val="Titulopequeo"/>
+        <w:rPr>
+          <w:i/>
+          <w:iCs/>
+          <w:color w:val="000000" w:themeColor="text1"/>
+        </w:rPr>
+      </w:pPr>
+      <w:r>
+        <w:t xml:space="preserve">¿En </w:t>
+      </w:r>
+      <w:r>
+        <w:t>qué</w:t>
+      </w:r>
       <w:bookmarkStart w:id="0" w:name="_GoBack"/>
       <w:bookmarkEnd w:id="0"/>
       <w:r>
-        <w:rPr>
-          <w:rFonts w:ascii="Arial" w:eastAsia="Arial" w:hAnsi="Arial" w:cs="Arial"/>
-          <w:color w:val="000000" w:themeColor="text1"/>
-          <w:sz w:val="24"/>
-          <w:szCs w:val="24"/>
-        </w:rPr>
-        <w:t>/0</w:t>
-      </w:r>
-      <w:r>
-        <w:rPr>
-          <w:rFonts w:ascii="Arial" w:eastAsia="Arial" w:hAnsi="Arial" w:cs="Arial"/>
-          <w:color w:val="000000" w:themeColor="text1"/>
-          <w:sz w:val="24"/>
-          <w:szCs w:val="24"/>
-        </w:rPr>
-        <w:t>8</w:t>
-      </w:r>
-      <w:r>
-        <w:rPr>
-          <w:rFonts w:ascii="Arial" w:eastAsia="Arial" w:hAnsi="Arial" w:cs="Arial"/>
-          <w:color w:val="000000" w:themeColor="text1"/>
-          <w:sz w:val="24"/>
-          <w:szCs w:val="24"/>
-        </w:rPr>
-        <w:t>/201</w:t>
-      </w:r>
-      <w:r>
-        <w:rPr>
-          <w:rFonts w:ascii="Arial" w:eastAsia="Arial" w:hAnsi="Arial" w:cs="Arial"/>
-          <w:color w:val="000000" w:themeColor="text1"/>
-          <w:sz w:val="24"/>
-          <w:szCs w:val="24"/>
-        </w:rPr>
-        <w:t xml:space="preserve">8 </w:t>
-      </w:r>
-      <w:r>
-        <w:rPr>
-          <w:rFonts w:ascii="Arial" w:eastAsia="Arial" w:hAnsi="Arial" w:cs="Arial"/>
-          <w:color w:val="000000" w:themeColor="text1"/>
-          <w:sz w:val="24"/>
-          <w:szCs w:val="24"/>
-        </w:rPr>
-        <w:t xml:space="preserve">                            </w:t>
-      </w:r>
-      <w:r>
-        <w:rPr>
-          <w:rFonts w:ascii="Arial" w:eastAsia="Arial" w:hAnsi="Arial" w:cs="Arial"/>
-          <w:b/>
-          <w:bCs/>
-          <w:color w:val="000000" w:themeColor="text1"/>
-          <w:sz w:val="24"/>
-          <w:szCs w:val="24"/>
-        </w:rPr>
-        <w:t xml:space="preserve"> </w:t>
-      </w:r>
-      <w:r>
-        <w:rPr>
-          <w:rStyle w:val="TitulopequeoCar"/>
-        </w:rPr>
-        <w:t>Lugar:</w:t>
-      </w:r>
-      <w:r>
-        <w:rPr>
-          <w:rFonts w:ascii="Arial" w:eastAsia="Arial" w:hAnsi="Arial" w:cs="Arial"/>
-          <w:color w:val="000000" w:themeColor="text1"/>
-          <w:sz w:val="24"/>
-          <w:szCs w:val="24"/>
-        </w:rPr>
-        <w:t xml:space="preserve"> </w:t>
-      </w:r>
-      <w:proofErr w:type="spellStart"/>
-      <w:r>
-        <w:rPr>
-          <w:rFonts w:ascii="Arial" w:eastAsia="Arial" w:hAnsi="Arial" w:cs="Arial"/>
-          <w:color w:val="000000" w:themeColor="text1"/>
-          <w:sz w:val="24"/>
-          <w:szCs w:val="24"/>
-        </w:rPr>
-        <w:t>Body</w:t>
-      </w:r>
-      <w:proofErr w:type="spellEnd"/>
-      <w:r>
-        <w:rPr>
-          <w:rFonts w:ascii="Arial" w:eastAsia="Arial" w:hAnsi="Arial" w:cs="Arial"/>
-          <w:color w:val="000000" w:themeColor="text1"/>
-          <w:sz w:val="24"/>
-          <w:szCs w:val="24"/>
-        </w:rPr>
-        <w:t xml:space="preserve"> Fitness </w:t>
-      </w:r>
-      <w:proofErr w:type="spellStart"/>
-      <w:r>
-        <w:rPr>
-          <w:rFonts w:ascii="Arial" w:eastAsia="Arial" w:hAnsi="Arial" w:cs="Arial"/>
-          <w:color w:val="000000" w:themeColor="text1"/>
-          <w:sz w:val="24"/>
-          <w:szCs w:val="24"/>
-        </w:rPr>
-        <w:t>Gym</w:t>
-      </w:r>
-      <w:proofErr w:type="spellEnd"/>
-      <w:r>
-        <w:rPr>
-          <w:rFonts w:ascii="Arial" w:eastAsia="Arial" w:hAnsi="Arial" w:cs="Arial"/>
-          <w:color w:val="000000" w:themeColor="text1"/>
-          <w:sz w:val="24"/>
-          <w:szCs w:val="24"/>
-        </w:rPr>
-        <w:t>, Duitama, Boyacá.</w:t>
-      </w:r>
-    </w:p>
-    <w:p>
-      <w:pPr>
-        <w:jc w:val="both"/>
-        <w:rPr>
-          <w:rFonts w:ascii="Arial" w:eastAsia="Arial" w:hAnsi="Arial" w:cs="Arial"/>
-          <w:color w:val="000000" w:themeColor="text1"/>
-          <w:sz w:val="24"/>
-          <w:szCs w:val="24"/>
-        </w:rPr>
-      </w:pPr>
-      <w:r>
-        <w:rPr>
-          <w:rStyle w:val="TitulopequeoCar"/>
-        </w:rPr>
-        <w:t>Entrevistadores:</w:t>
-      </w:r>
-      <w:r>
-        <w:rPr>
-          <w:rFonts w:ascii="Arial" w:eastAsia="Arial" w:hAnsi="Arial" w:cs="Arial"/>
-          <w:color w:val="000000" w:themeColor="text1"/>
-          <w:sz w:val="24"/>
-          <w:szCs w:val="24"/>
-        </w:rPr>
-        <w:t xml:space="preserve"> Gabriel Ricardo Amaya Huertas, Cesar Nicolás Cardozo Rincón</w:t>
-      </w:r>
-    </w:p>
-    <w:p>
-      <w:pPr>
-        <w:jc w:val="both"/>
-        <w:rPr>
-          <w:rFonts w:ascii="Arial" w:eastAsia="Arial" w:hAnsi="Arial" w:cs="Arial"/>
-          <w:color w:val="FF0000"/>
-          <w:sz w:val="24"/>
-          <w:szCs w:val="24"/>
-        </w:rPr>
-      </w:pPr>
-      <w:r>
-        <w:rPr>
-          <w:rStyle w:val="TitulopequeoCar"/>
-        </w:rPr>
-        <w:t>Objetivo:</w:t>
-      </w:r>
-      <w:r>
-        <w:rPr>
-          <w:rFonts w:ascii="Arial" w:eastAsia="Arial" w:hAnsi="Arial" w:cs="Arial"/>
-          <w:color w:val="000000" w:themeColor="text1"/>
-          <w:sz w:val="24"/>
-          <w:szCs w:val="24"/>
-        </w:rPr>
-        <w:t xml:space="preserve"> </w:t>
-      </w:r>
-      <w:r>
-        <w:rPr>
-          <w:rFonts w:ascii="Arial" w:eastAsia="Arial" w:hAnsi="Arial" w:cs="Arial"/>
-          <w:color w:val="000000" w:themeColor="text1"/>
-          <w:sz w:val="24"/>
-          <w:szCs w:val="24"/>
-        </w:rPr>
-        <w:t>Recolectar información sobre la empresa a abordar</w:t>
-      </w:r>
-      <w:r>
-        <w:rPr>
-          <w:rFonts w:ascii="Arial" w:eastAsia="Arial" w:hAnsi="Arial" w:cs="Arial"/>
-          <w:color w:val="000000" w:themeColor="text1"/>
-          <w:sz w:val="24"/>
-          <w:szCs w:val="24"/>
-        </w:rPr>
-        <w:t xml:space="preserve">  </w:t>
-      </w:r>
-    </w:p>
-    <w:p>
-      <w:pPr>
-        <w:jc w:val="both"/>
-        <w:rPr>
-          <w:rFonts w:ascii="Arial" w:eastAsia="Arial" w:hAnsi="Arial" w:cs="Arial"/>
-          <w:sz w:val="24"/>
-          <w:szCs w:val="24"/>
-        </w:rPr>
-      </w:pPr>
-      <w:r>
-        <w:rPr>
-          <w:rStyle w:val="TitulopequeoCar"/>
-        </w:rPr>
-        <w:t>Entrevistado:</w:t>
-      </w:r>
-      <w:r>
-        <w:rPr>
-          <w:rFonts w:ascii="Arial" w:eastAsia="Arial" w:hAnsi="Arial" w:cs="Arial"/>
-          <w:sz w:val="24"/>
-          <w:szCs w:val="24"/>
-        </w:rPr>
-        <w:t xml:space="preserve"> Néstor Raúl Cardozo      </w:t>
-      </w:r>
-      <w:r>
-        <w:rPr>
-          <w:rStyle w:val="TitulopequeoCar"/>
-        </w:rPr>
-        <w:t>Rol en la empresa:</w:t>
-      </w:r>
-      <w:r>
-        <w:rPr>
-          <w:rFonts w:ascii="Arial" w:eastAsia="Arial" w:hAnsi="Arial" w:cs="Arial"/>
-          <w:b/>
-          <w:bCs/>
-          <w:sz w:val="24"/>
-          <w:szCs w:val="24"/>
-        </w:rPr>
-        <w:t xml:space="preserve"> </w:t>
-      </w:r>
-      <w:r>
-        <w:rPr>
-          <w:rFonts w:ascii="Arial" w:eastAsia="Arial" w:hAnsi="Arial" w:cs="Arial"/>
-          <w:sz w:val="24"/>
-          <w:szCs w:val="24"/>
-        </w:rPr>
-        <w:t xml:space="preserve">Gerente general. </w:t>
-      </w:r>
-    </w:p>
-    <w:p>
-      <w:pPr>
-        <w:jc w:val="both"/>
-        <w:rPr>
-          <w:rFonts w:ascii="Arial" w:eastAsia="Arial" w:hAnsi="Arial" w:cs="Arial"/>
-          <w:color w:val="000000" w:themeColor="text1"/>
-          <w:sz w:val="24"/>
-          <w:szCs w:val="24"/>
-        </w:rPr>
-      </w:pPr>
-      <w:r>
-        <w:rPr>
-          <w:rFonts w:ascii="Arial" w:eastAsia="Arial" w:hAnsi="Arial" w:cs="Arial"/>
-          <w:b/>
-          <w:bCs/>
-          <w:color w:val="000000" w:themeColor="text1"/>
-          <w:sz w:val="24"/>
-          <w:szCs w:val="24"/>
-        </w:rPr>
-        <w:t xml:space="preserve">   </w:t>
-      </w:r>
-    </w:p>
-    <w:p>
-      <w:pPr>
-        <w:pStyle w:val="Titulopequeo"/>
-        <w:rPr>
-          <w:color w:val="000000" w:themeColor="text1"/>
-        </w:rPr>
-      </w:pPr>
-      <w:r>
-        <w:t>¿</w:t>
-      </w:r>
-      <w:r>
-        <w:t>Qué</w:t>
-      </w:r>
-      <w:r>
-        <w:t xml:space="preserve"> le gustaría automatizar del proceso de la empresa?</w:t>
-      </w:r>
-    </w:p>
-    <w:p>
-      <w:pPr>
-        <w:rPr>
-          <w:rFonts w:ascii="Arial" w:eastAsia="Arial" w:hAnsi="Arial" w:cs="Arial"/>
-          <w:i/>
-          <w:iCs/>
-          <w:color w:val="000000" w:themeColor="text1"/>
-          <w:sz w:val="24"/>
-          <w:szCs w:val="24"/>
-        </w:rPr>
-      </w:pPr>
-      <w:r>
-        <w:rPr>
-          <w:rFonts w:ascii="Arial" w:eastAsia="Arial" w:hAnsi="Arial" w:cs="Arial"/>
-          <w:i/>
-          <w:iCs/>
-          <w:color w:val="000000" w:themeColor="text1"/>
-          <w:sz w:val="24"/>
-          <w:szCs w:val="24"/>
-        </w:rPr>
-        <w:t>&lt;&lt;</w:t>
-      </w:r>
-      <w:r>
-        <w:rPr>
-          <w:rFonts w:ascii="Arial" w:eastAsia="Arial" w:hAnsi="Arial" w:cs="Arial"/>
-          <w:i/>
-          <w:iCs/>
-          <w:color w:val="000000" w:themeColor="text1"/>
-          <w:sz w:val="24"/>
-          <w:szCs w:val="24"/>
-        </w:rPr>
-        <w:t xml:space="preserve">Me gustaría que los alumnos utilizaran una tarjeta con chip que les indicara a la entrada (entrada de torniquete, como la de los buses) y con un semáforo, la tarjeta les diga: verde - pueden pasar, amarillo – se le </w:t>
-      </w:r>
-      <w:r>
-        <w:rPr>
-          <w:rFonts w:ascii="Arial" w:eastAsia="Arial" w:hAnsi="Arial" w:cs="Arial"/>
-          <w:i/>
-          <w:iCs/>
-          <w:color w:val="000000" w:themeColor="text1"/>
-          <w:sz w:val="24"/>
-          <w:szCs w:val="24"/>
-        </w:rPr>
-        <w:t>está</w:t>
-      </w:r>
-      <w:r>
-        <w:rPr>
-          <w:rFonts w:ascii="Arial" w:eastAsia="Arial" w:hAnsi="Arial" w:cs="Arial"/>
-          <w:i/>
-          <w:iCs/>
-          <w:color w:val="000000" w:themeColor="text1"/>
-          <w:sz w:val="24"/>
-          <w:szCs w:val="24"/>
-        </w:rPr>
-        <w:t xml:space="preserve"> acabando el servicio y rojo -  suscripción finalizada.</w:t>
-      </w:r>
-    </w:p>
-    <w:p>
-      <w:pPr>
-        <w:rPr>
-          <w:rFonts w:ascii="Arial" w:eastAsia="Arial" w:hAnsi="Arial" w:cs="Arial"/>
-          <w:i/>
-          <w:iCs/>
-          <w:color w:val="000000" w:themeColor="text1"/>
-          <w:sz w:val="24"/>
-          <w:szCs w:val="24"/>
-        </w:rPr>
-      </w:pPr>
-      <w:r>
-        <w:rPr>
-          <w:rFonts w:ascii="Arial" w:eastAsia="Arial" w:hAnsi="Arial" w:cs="Arial"/>
-          <w:i/>
-          <w:iCs/>
-          <w:color w:val="000000" w:themeColor="text1"/>
-          <w:sz w:val="24"/>
-          <w:szCs w:val="24"/>
-        </w:rPr>
-        <w:t>Me gustaría que cada alumno tenga una historia completa de su programa de ejercicio, buscar el nombre y que salga la foto, su</w:t>
-      </w:r>
-      <w:r>
-        <w:rPr>
-          <w:rFonts w:ascii="Arial" w:eastAsia="Arial" w:hAnsi="Arial" w:cs="Arial"/>
-          <w:i/>
-          <w:iCs/>
-          <w:color w:val="000000" w:themeColor="text1"/>
-          <w:sz w:val="24"/>
-          <w:szCs w:val="24"/>
-        </w:rPr>
-        <w:t>s valoraciones, sus progresos. C</w:t>
-      </w:r>
-      <w:r>
-        <w:rPr>
-          <w:rFonts w:ascii="Arial" w:eastAsia="Arial" w:hAnsi="Arial" w:cs="Arial"/>
-          <w:i/>
-          <w:iCs/>
-          <w:color w:val="000000" w:themeColor="text1"/>
-          <w:sz w:val="24"/>
-          <w:szCs w:val="24"/>
-        </w:rPr>
-        <w:t xml:space="preserve">omo una historia clínica, con un excelente banco de datos, que tenga una comunicación en línea con el gimnasio, y </w:t>
-      </w:r>
-      <w:r>
-        <w:rPr>
-          <w:rFonts w:ascii="Arial" w:eastAsia="Arial" w:hAnsi="Arial" w:cs="Arial"/>
-          <w:i/>
-          <w:iCs/>
-          <w:color w:val="000000" w:themeColor="text1"/>
-          <w:sz w:val="24"/>
-          <w:szCs w:val="24"/>
-        </w:rPr>
-        <w:t>que,</w:t>
-      </w:r>
-      <w:r>
-        <w:rPr>
-          <w:rFonts w:ascii="Arial" w:eastAsia="Arial" w:hAnsi="Arial" w:cs="Arial"/>
-          <w:i/>
-          <w:iCs/>
-          <w:color w:val="000000" w:themeColor="text1"/>
-          <w:sz w:val="24"/>
-          <w:szCs w:val="24"/>
-        </w:rPr>
-        <w:t xml:space="preserve"> por ejemplo, le alerte cuándo falta al gimnasio...</w:t>
-      </w:r>
-    </w:p>
-    <w:p>
-      <w:pPr>
-        <w:rPr>
-          <w:rFonts w:ascii="Arial" w:eastAsia="Arial" w:hAnsi="Arial" w:cs="Arial"/>
-          <w:i/>
-          <w:iCs/>
-          <w:color w:val="000000" w:themeColor="text1"/>
-          <w:sz w:val="24"/>
-          <w:szCs w:val="24"/>
-        </w:rPr>
-      </w:pPr>
-      <w:r>
-        <w:rPr>
-          <w:rFonts w:ascii="Arial" w:eastAsia="Arial" w:hAnsi="Arial" w:cs="Arial"/>
-          <w:i/>
-          <w:iCs/>
-          <w:color w:val="000000" w:themeColor="text1"/>
-          <w:sz w:val="24"/>
-          <w:szCs w:val="24"/>
-        </w:rPr>
-        <w:t>Además,</w:t>
-      </w:r>
-      <w:r>
-        <w:rPr>
-          <w:rFonts w:ascii="Arial" w:eastAsia="Arial" w:hAnsi="Arial" w:cs="Arial"/>
-          <w:i/>
-          <w:iCs/>
-          <w:color w:val="000000" w:themeColor="text1"/>
-          <w:sz w:val="24"/>
-          <w:szCs w:val="24"/>
-        </w:rPr>
-        <w:t xml:space="preserve"> que los recibos se puedan imprimir, y que se guarde una copia en el </w:t>
-      </w:r>
-      <w:r>
-        <w:rPr>
-          <w:rFonts w:ascii="Arial" w:eastAsia="Arial" w:hAnsi="Arial" w:cs="Arial"/>
-          <w:i/>
-          <w:iCs/>
-          <w:color w:val="000000" w:themeColor="text1"/>
-          <w:sz w:val="24"/>
-          <w:szCs w:val="24"/>
-        </w:rPr>
-        <w:t>sistema, para</w:t>
-      </w:r>
-      <w:r>
-        <w:rPr>
-          <w:rFonts w:ascii="Arial" w:eastAsia="Arial" w:hAnsi="Arial" w:cs="Arial"/>
-          <w:i/>
-          <w:iCs/>
-          <w:color w:val="000000" w:themeColor="text1"/>
-          <w:sz w:val="24"/>
-          <w:szCs w:val="24"/>
-        </w:rPr>
-        <w:t xml:space="preserve"> así evitar el papel </w:t>
-      </w:r>
-      <w:r>
-        <w:rPr>
-          <w:rFonts w:ascii="Arial" w:eastAsia="Arial" w:hAnsi="Arial" w:cs="Arial"/>
-          <w:i/>
-          <w:iCs/>
-          <w:color w:val="000000" w:themeColor="text1"/>
-          <w:sz w:val="24"/>
-          <w:szCs w:val="24"/>
-        </w:rPr>
-        <w:t>y tener que escribir en físico.&gt;&gt;</w:t>
-      </w:r>
-    </w:p>
-    <w:p>
-      <w:pPr>
-        <w:pStyle w:val="Titulopequeo"/>
-      </w:pPr>
-      <w:r>
-        <w:t>¿</w:t>
-      </w:r>
-      <w:r>
-        <w:t>Cómo</w:t>
-      </w:r>
-      <w:r>
-        <w:t xml:space="preserve"> </w:t>
-      </w:r>
-      <w:r>
-        <w:t>funcionaría</w:t>
-      </w:r>
-      <w:r>
-        <w:t xml:space="preserve"> con precisión la tarjeta?</w:t>
-      </w:r>
-    </w:p>
-    <w:p>
-      <w:pPr>
-        <w:rPr>
-          <w:rFonts w:ascii="Arial" w:eastAsia="Arial" w:hAnsi="Arial" w:cs="Arial"/>
-          <w:i/>
-          <w:iCs/>
-          <w:color w:val="000000" w:themeColor="text1"/>
-          <w:sz w:val="24"/>
-          <w:szCs w:val="24"/>
-        </w:rPr>
-      </w:pPr>
-      <w:r>
-        <w:rPr>
-          <w:rFonts w:ascii="Arial" w:eastAsia="Arial" w:hAnsi="Arial" w:cs="Arial"/>
-          <w:bCs/>
-          <w:color w:val="000000" w:themeColor="text1"/>
-          <w:sz w:val="24"/>
-          <w:szCs w:val="24"/>
-        </w:rPr>
-        <w:t>&lt;&lt;</w:t>
-      </w:r>
-      <w:r>
-        <w:rPr>
-          <w:rFonts w:ascii="Arial" w:eastAsia="Arial" w:hAnsi="Arial" w:cs="Arial"/>
-          <w:i/>
-          <w:iCs/>
-          <w:color w:val="000000" w:themeColor="text1"/>
-          <w:sz w:val="24"/>
-          <w:szCs w:val="24"/>
-        </w:rPr>
-        <w:t xml:space="preserve">Cuando un alumno entre para utilizar una sesión de entrenamiento, si el modelo de pago que escogió es el modelo de tarjeta ejecutiva, se le descontara una sesión de las sesiones que tiene restantes, si le quedan restantes </w:t>
-      </w:r>
-      <w:r>
-        <w:rPr>
-          <w:rFonts w:ascii="Arial" w:eastAsia="Arial" w:hAnsi="Arial" w:cs="Arial"/>
-          <w:i/>
-          <w:iCs/>
-          <w:color w:val="000000" w:themeColor="text1"/>
-          <w:sz w:val="24"/>
-          <w:szCs w:val="24"/>
-        </w:rPr>
-        <w:t>más</w:t>
-      </w:r>
-      <w:r>
-        <w:rPr>
-          <w:rFonts w:ascii="Arial" w:eastAsia="Arial" w:hAnsi="Arial" w:cs="Arial"/>
-          <w:i/>
-          <w:iCs/>
-          <w:color w:val="000000" w:themeColor="text1"/>
-          <w:sz w:val="24"/>
-          <w:szCs w:val="24"/>
-        </w:rPr>
-        <w:t xml:space="preserve"> de 3 sesiones el semáforo se iluminara en verde, si le quedan 2 o 1 se prendera en amarillo y si se le agotaron las sesiones, se iluminara en rojo. Si utiliza el modelo de mensualidad se pondrá en amarillo faltando 2 o 1 días para que se acabe la mensualidad</w:t>
-      </w:r>
-      <w:r>
-        <w:rPr>
-          <w:rFonts w:ascii="Arial" w:eastAsia="Arial" w:hAnsi="Arial" w:cs="Arial"/>
-          <w:i/>
-          <w:iCs/>
-          <w:color w:val="000000" w:themeColor="text1"/>
-          <w:sz w:val="24"/>
-          <w:szCs w:val="24"/>
-        </w:rPr>
-        <w:t xml:space="preserve"> y en rojo cuando se acabe.&gt;&gt;</w:t>
-      </w:r>
-    </w:p>
-    <w:p>
-      <w:pPr>
-        <w:pStyle w:val="Titulopequeo"/>
-        <w:rPr>
-          <w:i/>
-          <w:iCs/>
-          <w:color w:val="000000" w:themeColor="text1"/>
-        </w:rPr>
-      </w:pPr>
-      <w:r>
-        <w:t xml:space="preserve">¿En </w:t>
-      </w:r>
-      <w:r>
-        <w:t>qué</w:t>
-      </w:r>
-      <w:r>
-        <w:t xml:space="preserve"> consiste una historia completa del programa de ejercicio de un alumno?</w:t>
-      </w:r>
-    </w:p>
-    <w:p>
-      <w:pPr>
-        <w:rPr>
-          <w:rFonts w:ascii="Arial" w:eastAsia="Arial" w:hAnsi="Arial" w:cs="Arial"/>
-          <w:b/>
-          <w:bCs/>
-          <w:color w:val="000000" w:themeColor="text1"/>
-          <w:sz w:val="24"/>
-          <w:szCs w:val="24"/>
-        </w:rPr>
-      </w:pPr>
-      <w:r>
-        <w:rPr>
-          <w:rFonts w:ascii="Arial" w:eastAsia="Arial" w:hAnsi="Arial" w:cs="Arial"/>
-          <w:bCs/>
-          <w:i/>
-          <w:iCs/>
-          <w:color w:val="000000" w:themeColor="text1"/>
-          <w:sz w:val="24"/>
-          <w:szCs w:val="24"/>
-        </w:rPr>
-        <w:lastRenderedPageBreak/>
-        <w:t>&lt;&lt;B</w:t>
-      </w:r>
-      <w:r>
-        <w:rPr>
-          <w:rFonts w:ascii="Arial" w:eastAsia="Arial" w:hAnsi="Arial" w:cs="Arial"/>
-          <w:i/>
-          <w:iCs/>
-          <w:color w:val="000000" w:themeColor="text1"/>
-          <w:sz w:val="24"/>
-          <w:szCs w:val="24"/>
-        </w:rPr>
-        <w:t>ásicamente en valorarlo inicialmente, para ver las condiciones en que llega y tener una idea del trabajo que se le va a realizar, además el alumno tiene sus propios objetivos, que pueden ser regular peso, subir de peso, mejora condición cardiovascular, etc., entonces esa valoración inicial se realiza de comparar al mes o a los dos meses como van sus progresos y si realmente se está mejorando, la idea es ofrecerle resultados y obviamente las valoraciones sub-siguientes deben reflejar el trabajo hecho cada mes(es)</w:t>
-      </w:r>
-      <w:r>
-        <w:rPr>
-          <w:rFonts w:ascii="Arial" w:eastAsia="Arial" w:hAnsi="Arial" w:cs="Arial"/>
-          <w:bCs/>
-          <w:i/>
-          <w:iCs/>
-          <w:color w:val="000000" w:themeColor="text1"/>
-          <w:sz w:val="24"/>
-          <w:szCs w:val="24"/>
-        </w:rPr>
-        <w:t>&gt;&gt;</w:t>
-      </w:r>
-    </w:p>
-    <w:p>
-      <w:pPr>
-        <w:pStyle w:val="Titulopequeo"/>
-        <w:rPr>
-          <w:color w:val="000000" w:themeColor="text1"/>
-        </w:rPr>
-      </w:pPr>
-      <w:r>
-        <w:t>Describa detalladamente una valoración</w:t>
-      </w:r>
-    </w:p>
-    <w:p>
-      <w:pPr>
-        <w:jc w:val="both"/>
-        <w:rPr>
-          <w:rFonts w:ascii="Arial" w:eastAsia="Arial" w:hAnsi="Arial" w:cs="Arial"/>
-          <w:color w:val="000000" w:themeColor="text1"/>
-          <w:sz w:val="24"/>
-          <w:szCs w:val="24"/>
-        </w:rPr>
-      </w:pPr>
-      <w:r>
-        <w:rPr>
-          <w:rFonts w:ascii="Arial" w:eastAsia="Arial" w:hAnsi="Arial" w:cs="Arial"/>
-          <w:i/>
-          <w:iCs/>
-          <w:color w:val="000000" w:themeColor="text1"/>
-          <w:sz w:val="24"/>
-          <w:szCs w:val="24"/>
-        </w:rPr>
-        <w:t>&lt;&lt;</w:t>
-      </w:r>
-      <w:r>
-        <w:rPr>
-          <w:rFonts w:ascii="Arial" w:eastAsia="Arial" w:hAnsi="Arial" w:cs="Arial"/>
-          <w:i/>
-          <w:iCs/>
-          <w:color w:val="000000" w:themeColor="text1"/>
-          <w:sz w:val="24"/>
-          <w:szCs w:val="24"/>
-        </w:rPr>
-        <w:t xml:space="preserve">Una valoración física básica consiste en la toma de los siguientes datos por parte del entrenador: edad, RH, peso, talla, evaluación postural, vista anterior, lateral posterior, antropometría, audiometría, frecuencia cardiaca máxima y condición </w:t>
-      </w:r>
-      <w:proofErr w:type="spellStart"/>
-      <w:r>
-        <w:rPr>
-          <w:rFonts w:ascii="Arial" w:eastAsia="Arial" w:hAnsi="Arial" w:cs="Arial"/>
-          <w:i/>
-          <w:iCs/>
-          <w:color w:val="000000" w:themeColor="text1"/>
-          <w:sz w:val="24"/>
-          <w:szCs w:val="24"/>
-        </w:rPr>
-        <w:t>cardio</w:t>
-      </w:r>
-      <w:proofErr w:type="spellEnd"/>
-      <w:r>
-        <w:rPr>
-          <w:rFonts w:ascii="Arial" w:eastAsia="Arial" w:hAnsi="Arial" w:cs="Arial"/>
-          <w:i/>
-          <w:iCs/>
-          <w:color w:val="000000" w:themeColor="text1"/>
-          <w:sz w:val="24"/>
-          <w:szCs w:val="24"/>
-        </w:rPr>
-        <w:t>-vascular." (Ver anexo del formato para la valoración física)</w:t>
-      </w:r>
-      <w:r>
-        <w:rPr>
-          <w:rFonts w:ascii="Arial" w:eastAsia="Arial" w:hAnsi="Arial" w:cs="Arial"/>
-          <w:i/>
-          <w:iCs/>
-          <w:color w:val="000000" w:themeColor="text1"/>
-          <w:sz w:val="24"/>
-          <w:szCs w:val="24"/>
-        </w:rPr>
-        <w:t>&gt;&gt;</w:t>
-      </w:r>
-    </w:p>
-    <w:p>
-      <w:pPr>
-        <w:jc w:val="both"/>
-        <w:rPr>
-          <w:rFonts w:ascii="Arial" w:eastAsia="Arial" w:hAnsi="Arial" w:cs="Arial"/>
-          <w:i/>
-          <w:iCs/>
-          <w:color w:val="000000" w:themeColor="text1"/>
-          <w:sz w:val="24"/>
-          <w:szCs w:val="24"/>
-        </w:rPr>
-      </w:pPr>
-    </w:p>
-    <w:p>
-      <w:pPr>
-        <w:jc w:val="both"/>
-        <w:rPr>
-          <w:rFonts w:ascii="Arial" w:eastAsia="Arial" w:hAnsi="Arial" w:cs="Arial"/>
-          <w:i/>
-          <w:iCs/>
-          <w:color w:val="FF0000"/>
-          <w:sz w:val="24"/>
-          <w:szCs w:val="24"/>
-        </w:rPr>
-      </w:pPr>
-      <w:r>
-        <w:rPr>
-          <w:rStyle w:val="TitulopequeoCar"/>
-        </w:rPr>
-        <w:t>¿</w:t>
-      </w:r>
-      <w:r>
-        <w:rPr>
-          <w:rStyle w:val="TitulopequeoCar"/>
-        </w:rPr>
-        <w:t>Cómo</w:t>
-      </w:r>
-      <w:r>
-        <w:rPr>
-          <w:rStyle w:val="TitulopequeoCar"/>
-        </w:rPr>
-        <w:t xml:space="preserve"> se miden los progresos de un alumno?</w:t>
-      </w:r>
-    </w:p>
-    <w:p>
-      <w:pPr>
-        <w:jc w:val="both"/>
-        <w:rPr>
-          <w:rFonts w:ascii="Arial" w:eastAsia="Arial" w:hAnsi="Arial" w:cs="Arial"/>
-          <w:color w:val="000000" w:themeColor="text1"/>
-          <w:sz w:val="24"/>
-          <w:szCs w:val="24"/>
-        </w:rPr>
-      </w:pPr>
-      <w:r>
-        <w:rPr>
-          <w:rFonts w:ascii="Arial" w:eastAsia="Arial" w:hAnsi="Arial" w:cs="Arial"/>
-          <w:i/>
-          <w:iCs/>
-          <w:color w:val="000000" w:themeColor="text1"/>
-          <w:sz w:val="24"/>
-          <w:szCs w:val="24"/>
-        </w:rPr>
-        <w:t>&lt;&lt;</w:t>
-      </w:r>
-      <w:r>
-        <w:rPr>
-          <w:rFonts w:ascii="Arial" w:eastAsia="Arial" w:hAnsi="Arial" w:cs="Arial"/>
-          <w:i/>
-          <w:iCs/>
-          <w:color w:val="000000" w:themeColor="text1"/>
-          <w:sz w:val="24"/>
-          <w:szCs w:val="24"/>
-        </w:rPr>
-        <w:t>Manejamos un formato para valoración física general que se realiza cada mes o según se acuerde con el alumno, dicho formato incluye valoraciones de antropometría, test de recuperación vascular, flexibilidad y elasticidad de miembros superiores e inferiores y resistencia muscular (Ver anexo Formato de Valoración Física General), para los alumnos que están trabajando con el entrenador personal, se les tiene todas las valoraciones desde que iniciaron su proceso de acondicionamiento físico, para los demás, se guardan</w:t>
-      </w:r>
-      <w:r>
-        <w:rPr>
-          <w:rFonts w:ascii="Arial" w:eastAsia="Arial" w:hAnsi="Arial" w:cs="Arial"/>
-          <w:i/>
-          <w:iCs/>
-          <w:color w:val="000000" w:themeColor="text1"/>
-          <w:sz w:val="24"/>
-          <w:szCs w:val="24"/>
-        </w:rPr>
-        <w:t xml:space="preserve"> las últimas 3 o 4 valoraciones.</w:t>
-      </w:r>
-    </w:p>
-    <w:p>
-      <w:pPr>
-        <w:jc w:val="both"/>
-        <w:rPr>
-          <w:rFonts w:ascii="Arial" w:eastAsia="Arial" w:hAnsi="Arial" w:cs="Arial"/>
-          <w:b/>
-          <w:bCs/>
-          <w:color w:val="000000" w:themeColor="text1"/>
-          <w:sz w:val="24"/>
-          <w:szCs w:val="24"/>
-        </w:rPr>
-      </w:pPr>
-      <w:r>
-        <w:rPr>
-          <w:rFonts w:ascii="Arial" w:eastAsia="Arial" w:hAnsi="Arial" w:cs="Arial"/>
-          <w:i/>
-          <w:iCs/>
-          <w:color w:val="000000" w:themeColor="text1"/>
-          <w:sz w:val="24"/>
-          <w:szCs w:val="24"/>
-        </w:rPr>
-        <w:t>&lt;&lt;</w:t>
-      </w:r>
-      <w:r>
-        <w:rPr>
-          <w:rFonts w:ascii="Arial" w:eastAsia="Arial" w:hAnsi="Arial" w:cs="Arial"/>
-          <w:i/>
-          <w:iCs/>
-          <w:color w:val="000000" w:themeColor="text1"/>
-          <w:sz w:val="24"/>
-          <w:szCs w:val="24"/>
-        </w:rPr>
-        <w:t xml:space="preserve">A través de la comparación, valoración inicial con la que se hace en el momento. Por ejemplo, un cliente </w:t>
-      </w:r>
-      <w:r>
-        <w:rPr>
-          <w:rFonts w:ascii="Arial" w:eastAsia="Arial" w:hAnsi="Arial" w:cs="Arial"/>
-          <w:i/>
-          <w:iCs/>
-          <w:color w:val="000000" w:themeColor="text1"/>
-          <w:sz w:val="24"/>
-          <w:szCs w:val="24"/>
-        </w:rPr>
-        <w:t>tenía</w:t>
-      </w:r>
-      <w:r>
-        <w:rPr>
-          <w:rFonts w:ascii="Arial" w:eastAsia="Arial" w:hAnsi="Arial" w:cs="Arial"/>
-          <w:i/>
-          <w:iCs/>
-          <w:color w:val="000000" w:themeColor="text1"/>
-          <w:sz w:val="24"/>
-          <w:szCs w:val="24"/>
-        </w:rPr>
-        <w:t xml:space="preserve"> 25 cm. de bíceps en la valoración del primer mes, luego, en segundo mes, aumenta a 26 cm. y así sucesivamente, entonces con medidas antropométricas hechas con un metro, audiometría para controlar el porcentaje graso y báscula para controlar el peso, ya sea hacía arriba o hacia abajo...</w:t>
-      </w:r>
-      <w:r>
-        <w:rPr>
-          <w:rFonts w:ascii="Arial" w:eastAsia="Arial" w:hAnsi="Arial" w:cs="Arial"/>
-          <w:bCs/>
-          <w:i/>
-          <w:iCs/>
-          <w:color w:val="000000" w:themeColor="text1"/>
-          <w:sz w:val="24"/>
-          <w:szCs w:val="24"/>
-        </w:rPr>
-        <w:t>&gt;&gt;</w:t>
-      </w:r>
-    </w:p>
-    <w:p>
-      <w:pPr>
-        <w:jc w:val="both"/>
-        <w:rPr>
-          <w:rFonts w:ascii="Arial" w:eastAsia="Arial" w:hAnsi="Arial" w:cs="Arial"/>
-          <w:b/>
-          <w:bCs/>
-          <w:i/>
-          <w:iCs/>
-          <w:color w:val="000000" w:themeColor="text1"/>
-          <w:sz w:val="24"/>
-          <w:szCs w:val="24"/>
-        </w:rPr>
-      </w:pPr>
-    </w:p>
-    <w:p>
-      <w:pPr>
-        <w:pStyle w:val="Titulopequeo"/>
-        <w:rPr>
-          <w:color w:val="000000" w:themeColor="text1"/>
-        </w:rPr>
-      </w:pPr>
-      <w:r>
-        <w:t xml:space="preserve">¿A </w:t>
-      </w:r>
-      <w:proofErr w:type="spellStart"/>
-      <w:r>
-        <w:t>que</w:t>
-      </w:r>
-      <w:proofErr w:type="spellEnd"/>
-      <w:r>
-        <w:t xml:space="preserve"> se refiere con tener un buen banco de datos de los alumnos?</w:t>
-      </w:r>
-    </w:p>
-    <w:p>
-      <w:pPr>
-        <w:jc w:val="both"/>
-        <w:rPr>
-          <w:rFonts w:ascii="Arial" w:eastAsia="Arial" w:hAnsi="Arial" w:cs="Arial"/>
-          <w:b/>
-          <w:bCs/>
-          <w:color w:val="000000" w:themeColor="text1"/>
-          <w:sz w:val="24"/>
-          <w:szCs w:val="24"/>
-        </w:rPr>
-      </w:pPr>
-      <w:r>
-        <w:rPr>
-          <w:rFonts w:ascii="Arial" w:eastAsia="Arial" w:hAnsi="Arial" w:cs="Arial"/>
-          <w:i/>
-          <w:iCs/>
-          <w:color w:val="000000" w:themeColor="text1"/>
-          <w:sz w:val="24"/>
-          <w:szCs w:val="24"/>
-        </w:rPr>
-        <w:t>&lt;&lt;</w:t>
-      </w:r>
-      <w:r>
-        <w:rPr>
-          <w:rFonts w:ascii="Arial" w:eastAsia="Arial" w:hAnsi="Arial" w:cs="Arial"/>
-          <w:i/>
-          <w:iCs/>
-          <w:color w:val="000000" w:themeColor="text1"/>
-          <w:sz w:val="24"/>
-          <w:szCs w:val="24"/>
-        </w:rPr>
-        <w:t>Bueno yo tenía un formato donde aparecía datos relevantes del alumno: nombre, edad, profesión, E.P.S, empresa donde trabaja, si es estudiante, qué estudia y en que institución, si es empleado, en qué empresa labora y qué cargo tiene, teléfono para llamar en caso de emergencia, celular del alumno, correo electrónico y los que sean necesarios</w:t>
-      </w:r>
-      <w:r>
-        <w:rPr>
-          <w:rFonts w:ascii="Arial" w:eastAsia="Arial" w:hAnsi="Arial" w:cs="Arial"/>
-          <w:bCs/>
-          <w:i/>
-          <w:iCs/>
-          <w:color w:val="000000" w:themeColor="text1"/>
-          <w:sz w:val="24"/>
-          <w:szCs w:val="24"/>
-        </w:rPr>
-        <w:t>&gt;&gt;</w:t>
-      </w:r>
-    </w:p>
-    <w:p>
-      <w:pPr>
-        <w:jc w:val="both"/>
-        <w:rPr>
-          <w:rFonts w:ascii="Arial" w:eastAsia="Arial" w:hAnsi="Arial" w:cs="Arial"/>
-          <w:b/>
-          <w:bCs/>
-          <w:i/>
-          <w:iCs/>
-          <w:color w:val="000000" w:themeColor="text1"/>
-          <w:sz w:val="24"/>
-          <w:szCs w:val="24"/>
-        </w:rPr>
-      </w:pPr>
-    </w:p>
-    <w:p>
-      <w:pPr>
-        <w:pStyle w:val="Titulopequeo"/>
-        <w:rPr>
-          <w:i/>
-          <w:iCs/>
-          <w:color w:val="000000" w:themeColor="text1"/>
-        </w:rPr>
-      </w:pPr>
-      <w:r>
-        <w:t xml:space="preserve">¿La comunicación en línea con el gimnasio por parte de los alumnos en </w:t>
-      </w:r>
-      <w:r>
-        <w:t>qué</w:t>
-      </w:r>
-      <w:r>
-        <w:t xml:space="preserve"> consistiría?</w:t>
-      </w:r>
-    </w:p>
-    <w:p>
-      <w:pPr>
-        <w:jc w:val="both"/>
-        <w:rPr>
-          <w:rFonts w:ascii="Arial" w:eastAsia="Arial" w:hAnsi="Arial" w:cs="Arial"/>
-          <w:color w:val="000000" w:themeColor="text1"/>
-          <w:sz w:val="24"/>
-          <w:szCs w:val="24"/>
-        </w:rPr>
-      </w:pPr>
-      <w:r>
-        <w:rPr>
-          <w:rFonts w:ascii="Arial" w:eastAsia="Arial" w:hAnsi="Arial" w:cs="Arial"/>
-          <w:i/>
-          <w:iCs/>
-          <w:color w:val="000000" w:themeColor="text1"/>
-          <w:sz w:val="24"/>
-          <w:szCs w:val="24"/>
-        </w:rPr>
-        <w:t>&lt;&lt;</w:t>
-      </w:r>
-      <w:r>
-        <w:rPr>
-          <w:rFonts w:ascii="Arial" w:eastAsia="Arial" w:hAnsi="Arial" w:cs="Arial"/>
-          <w:i/>
-          <w:iCs/>
-          <w:color w:val="000000" w:themeColor="text1"/>
-          <w:sz w:val="24"/>
-          <w:szCs w:val="24"/>
-        </w:rPr>
-        <w:t xml:space="preserve">Consistiría en que los alumnos puedan suscribirse a las últimas noticias y novedades que tiene la empresa, por ejemplo, las clases de los días siguientes, </w:t>
-      </w:r>
-      <w:r>
-        <w:rPr>
-          <w:rFonts w:ascii="Arial" w:eastAsia="Arial" w:hAnsi="Arial" w:cs="Arial"/>
-          <w:i/>
-          <w:iCs/>
-          <w:color w:val="000000" w:themeColor="text1"/>
-          <w:sz w:val="24"/>
-          <w:szCs w:val="24"/>
-        </w:rPr>
-        <w:lastRenderedPageBreak/>
-        <w:t xml:space="preserve">eventos masivos, artículos relacionados con cuidados del cuerpo, prevención de lesiones, </w:t>
-      </w:r>
-      <w:r>
-        <w:rPr>
-          <w:rFonts w:ascii="Arial" w:eastAsia="Arial" w:hAnsi="Arial" w:cs="Arial"/>
-          <w:i/>
-          <w:iCs/>
-          <w:color w:val="000000" w:themeColor="text1"/>
-          <w:sz w:val="24"/>
-          <w:szCs w:val="24"/>
-        </w:rPr>
-        <w:t>etc.,</w:t>
-      </w:r>
-      <w:r>
-        <w:rPr>
-          <w:rFonts w:ascii="Arial" w:eastAsia="Arial" w:hAnsi="Arial" w:cs="Arial"/>
-          <w:i/>
-          <w:iCs/>
-          <w:color w:val="000000" w:themeColor="text1"/>
-          <w:sz w:val="24"/>
-          <w:szCs w:val="24"/>
-        </w:rPr>
-        <w:t xml:space="preserve"> Adicionalmente, que tenga una interfaz agradable que le permita a cada alumno, ya con su cuenta registrada, tener acceso a sus progre</w:t>
-      </w:r>
-      <w:r>
-        <w:rPr>
-          <w:rFonts w:ascii="Arial" w:eastAsia="Arial" w:hAnsi="Arial" w:cs="Arial"/>
-          <w:i/>
-          <w:iCs/>
-          <w:color w:val="000000" w:themeColor="text1"/>
-          <w:sz w:val="24"/>
-          <w:szCs w:val="24"/>
-        </w:rPr>
-        <w:t>sos en forma de línea de tiempo&gt;&gt;</w:t>
-      </w:r>
-      <w:r>
-        <w:rPr>
-          <w:rFonts w:ascii="Arial" w:eastAsia="Arial" w:hAnsi="Arial" w:cs="Arial"/>
-          <w:i/>
-          <w:iCs/>
-          <w:color w:val="000000" w:themeColor="text1"/>
-          <w:sz w:val="24"/>
-          <w:szCs w:val="24"/>
-        </w:rPr>
-        <w:tab/>
-      </w:r>
-      <w:r>
-        <w:br/>
-      </w:r>
-      <w:r>
-        <w:rPr>
-          <w:rStyle w:val="TitulopequeoCar"/>
-        </w:rPr>
-        <w:br/>
-      </w:r>
-      <w:r>
-        <w:rPr>
-          <w:rStyle w:val="TitulopequeoCar"/>
-        </w:rPr>
-        <w:t>¿Los eventos o actividades que realiza en el gimnasio tienen una duración específica o depende del tipo de actividad?</w:t>
-      </w:r>
-    </w:p>
-    <w:p>
-      <w:pPr>
-        <w:jc w:val="both"/>
-        <w:rPr>
-          <w:rFonts w:ascii="Arial" w:eastAsia="Arial" w:hAnsi="Arial" w:cs="Arial"/>
-          <w:color w:val="000000" w:themeColor="text1"/>
-          <w:sz w:val="24"/>
-          <w:szCs w:val="24"/>
-        </w:rPr>
-      </w:pPr>
-      <w:r>
-        <w:rPr>
-          <w:rFonts w:ascii="Arial" w:eastAsia="Arial" w:hAnsi="Arial" w:cs="Arial"/>
-          <w:i/>
-          <w:iCs/>
-          <w:color w:val="000000" w:themeColor="text1"/>
-          <w:sz w:val="24"/>
-          <w:szCs w:val="24"/>
-        </w:rPr>
-        <w:t>&lt;&lt;</w:t>
-      </w:r>
-      <w:r>
-        <w:rPr>
-          <w:rFonts w:ascii="Arial" w:eastAsia="Arial" w:hAnsi="Arial" w:cs="Arial"/>
-          <w:i/>
-          <w:iCs/>
-          <w:color w:val="000000" w:themeColor="text1"/>
-          <w:sz w:val="24"/>
-          <w:szCs w:val="24"/>
-        </w:rPr>
-        <w:t xml:space="preserve">Los eventos no tienen una duración </w:t>
-      </w:r>
-      <w:r>
-        <w:rPr>
-          <w:rFonts w:ascii="Arial" w:eastAsia="Arial" w:hAnsi="Arial" w:cs="Arial"/>
-          <w:i/>
-          <w:iCs/>
-          <w:color w:val="000000" w:themeColor="text1"/>
-          <w:sz w:val="24"/>
-          <w:szCs w:val="24"/>
-        </w:rPr>
-        <w:t>específica</w:t>
-      </w:r>
-      <w:r>
-        <w:rPr>
-          <w:rFonts w:ascii="Arial" w:eastAsia="Arial" w:hAnsi="Arial" w:cs="Arial"/>
-          <w:i/>
-          <w:iCs/>
-          <w:color w:val="000000" w:themeColor="text1"/>
-          <w:sz w:val="24"/>
-          <w:szCs w:val="24"/>
-        </w:rPr>
-        <w:t xml:space="preserve">, por lo general son de una a una hora y media a </w:t>
-      </w:r>
-      <w:r>
-        <w:rPr>
-          <w:rFonts w:ascii="Arial" w:eastAsia="Arial" w:hAnsi="Arial" w:cs="Arial"/>
-          <w:i/>
-          <w:iCs/>
-          <w:color w:val="000000" w:themeColor="text1"/>
-          <w:sz w:val="24"/>
-          <w:szCs w:val="24"/>
-        </w:rPr>
-        <w:t>no ser que sea un caso especial&gt;&gt;</w:t>
-      </w:r>
-      <w:r>
-        <w:rPr>
-          <w:rFonts w:ascii="Arial" w:eastAsia="Arial" w:hAnsi="Arial" w:cs="Arial"/>
-          <w:i/>
-          <w:iCs/>
-          <w:color w:val="000000" w:themeColor="text1"/>
-          <w:sz w:val="24"/>
-          <w:szCs w:val="24"/>
-        </w:rPr>
-        <w:tab/>
-      </w:r>
-      <w:r>
-        <w:br/>
-      </w:r>
-      <w:r>
-        <w:br/>
-      </w:r>
-      <w:r>
-        <w:rPr>
-          <w:rStyle w:val="TitulopequeoCar"/>
-        </w:rPr>
-        <w:t>¿Cuáles serían esos casos especiales?</w:t>
-      </w:r>
-    </w:p>
-    <w:p>
-      <w:pPr>
-        <w:jc w:val="both"/>
-        <w:rPr>
-          <w:rFonts w:ascii="Arial" w:eastAsia="Arial" w:hAnsi="Arial" w:cs="Arial"/>
-          <w:color w:val="000000" w:themeColor="text1"/>
-          <w:sz w:val="24"/>
-          <w:szCs w:val="24"/>
-        </w:rPr>
-      </w:pPr>
-      <w:r>
-        <w:rPr>
-          <w:rFonts w:ascii="Arial" w:eastAsia="Arial" w:hAnsi="Arial" w:cs="Arial"/>
-          <w:i/>
-          <w:iCs/>
-          <w:color w:val="000000" w:themeColor="text1"/>
-          <w:sz w:val="24"/>
-          <w:szCs w:val="24"/>
-        </w:rPr>
-        <w:t>&lt;&lt;</w:t>
-      </w:r>
-      <w:r>
-        <w:rPr>
-          <w:rFonts w:ascii="Arial" w:eastAsia="Arial" w:hAnsi="Arial" w:cs="Arial"/>
-          <w:i/>
-          <w:iCs/>
-          <w:color w:val="000000" w:themeColor="text1"/>
-          <w:sz w:val="24"/>
-          <w:szCs w:val="24"/>
-        </w:rPr>
-        <w:t>Generalmente son eventos masivos que realizamos ocasionalmente y al aire lib</w:t>
-      </w:r>
-      <w:r>
-        <w:rPr>
-          <w:rFonts w:ascii="Arial" w:eastAsia="Arial" w:hAnsi="Arial" w:cs="Arial"/>
-          <w:i/>
-          <w:iCs/>
-          <w:color w:val="000000" w:themeColor="text1"/>
-          <w:sz w:val="24"/>
-          <w:szCs w:val="24"/>
-        </w:rPr>
-        <w:t>re, son jornadas de 3 o 4 horas&gt;&gt;</w:t>
-      </w:r>
-    </w:p>
-    <w:p>
-      <w:pPr>
-        <w:pStyle w:val="Titulopequeo"/>
-        <w:rPr>
-          <w:color w:val="000000" w:themeColor="text1"/>
-        </w:rPr>
-      </w:pPr>
-      <w:r>
-        <w:t>¿El gimnasio cuenta con algún tipo de manual de trabajo o reglamento interno?</w:t>
-      </w:r>
-    </w:p>
-    <w:p>
-      <w:pPr>
-        <w:jc w:val="both"/>
-        <w:rPr>
-          <w:rFonts w:ascii="Arial" w:eastAsia="Arial" w:hAnsi="Arial" w:cs="Arial"/>
-          <w:i/>
-          <w:iCs/>
-          <w:color w:val="000000" w:themeColor="text1"/>
-          <w:sz w:val="24"/>
-          <w:szCs w:val="24"/>
-        </w:rPr>
-      </w:pPr>
-      <w:r>
-        <w:rPr>
-          <w:rFonts w:ascii="Arial" w:eastAsia="Arial" w:hAnsi="Arial" w:cs="Arial"/>
-          <w:i/>
-          <w:iCs/>
-          <w:color w:val="000000" w:themeColor="text1"/>
-          <w:sz w:val="24"/>
-          <w:szCs w:val="24"/>
-        </w:rPr>
-        <w:t>“</w:t>
-      </w:r>
-      <w:r>
-        <w:rPr>
-          <w:rFonts w:ascii="Arial" w:eastAsia="Arial" w:hAnsi="Arial" w:cs="Arial"/>
-          <w:i/>
-          <w:iCs/>
-          <w:color w:val="000000" w:themeColor="text1"/>
-          <w:sz w:val="24"/>
-          <w:szCs w:val="24"/>
-        </w:rPr>
-        <w:t>Por el tam</w:t>
-      </w:r>
-      <w:r>
-        <w:rPr>
-          <w:rFonts w:ascii="Arial" w:eastAsia="Arial" w:hAnsi="Arial" w:cs="Arial"/>
-          <w:i/>
-          <w:iCs/>
-          <w:color w:val="000000" w:themeColor="text1"/>
-          <w:sz w:val="24"/>
-          <w:szCs w:val="24"/>
-        </w:rPr>
-        <w:t>año de la empresa, no se maneja”</w:t>
-      </w:r>
-      <w:r>
-        <w:rPr>
-          <w:rFonts w:ascii="Arial" w:eastAsia="Arial" w:hAnsi="Arial" w:cs="Arial"/>
-          <w:i/>
-          <w:iCs/>
-          <w:color w:val="000000" w:themeColor="text1"/>
-          <w:sz w:val="24"/>
-          <w:szCs w:val="24"/>
-        </w:rPr>
-        <w:tab/>
-      </w:r>
-      <w:r>
-        <w:br/>
-      </w:r>
-      <w:r>
-        <w:rPr>
-          <w:rStyle w:val="TitulopequeoCar"/>
-        </w:rPr>
-        <w:br/>
-      </w:r>
-      <w:r>
-        <w:rPr>
-          <w:rStyle w:val="TitulopequeoCar"/>
-        </w:rPr>
-        <w:t>¿Qué entidad vigila el funcionamiento del gimnasio?</w:t>
-      </w:r>
-      <w:r>
-        <w:rPr>
-          <w:rStyle w:val="TitulopequeoCar"/>
-        </w:rPr>
-        <w:tab/>
-      </w:r>
-      <w:r>
-        <w:br/>
-      </w:r>
-    </w:p>
-    <w:p>
-      <w:pPr>
-        <w:jc w:val="both"/>
-        <w:rPr>
-          <w:rFonts w:ascii="Arial" w:eastAsia="Arial" w:hAnsi="Arial" w:cs="Arial"/>
-          <w:b/>
-          <w:bCs/>
-          <w:color w:val="000000" w:themeColor="text1"/>
-          <w:sz w:val="24"/>
-          <w:szCs w:val="24"/>
-        </w:rPr>
-      </w:pPr>
-      <w:r>
-        <w:rPr>
-          <w:rFonts w:ascii="Arial" w:eastAsia="Arial" w:hAnsi="Arial" w:cs="Arial"/>
-          <w:i/>
-          <w:iCs/>
-          <w:color w:val="000000" w:themeColor="text1"/>
-          <w:sz w:val="24"/>
-          <w:szCs w:val="24"/>
-        </w:rPr>
-        <w:t>&lt;&lt;</w:t>
-      </w:r>
-      <w:r>
-        <w:rPr>
-          <w:rFonts w:ascii="Arial" w:eastAsia="Arial" w:hAnsi="Arial" w:cs="Arial"/>
-          <w:i/>
-          <w:iCs/>
-          <w:color w:val="000000" w:themeColor="text1"/>
-          <w:sz w:val="24"/>
-          <w:szCs w:val="24"/>
-        </w:rPr>
-        <w:t>Por ser en primera instancia una sociedad comercial, nos vigila la cámara de comercio, adicionalmente el Ministerio de Salud hace visitas anuales a las instalaciones para verificar que estemos cumpliendo con los requisi</w:t>
-      </w:r>
-      <w:r>
-        <w:rPr>
-          <w:rFonts w:ascii="Arial" w:eastAsia="Arial" w:hAnsi="Arial" w:cs="Arial"/>
-          <w:i/>
-          <w:iCs/>
-          <w:color w:val="000000" w:themeColor="text1"/>
-          <w:sz w:val="24"/>
-          <w:szCs w:val="24"/>
-        </w:rPr>
-        <w:t>tos de higiene para que podamos&gt;&gt;</w:t>
-      </w:r>
-    </w:p>
-    <w:p>
-      <w:pPr>
-        <w:pStyle w:val="Titulopequeo"/>
-        <w:rPr>
-          <w:color w:val="000000" w:themeColor="text1"/>
-        </w:rPr>
-      </w:pPr>
-      <w:r>
-        <w:t>¿Cómo hace el mantenimiento de las máquinas que utiliza?</w:t>
-      </w:r>
-    </w:p>
-    <w:p>
-      <w:pPr>
-        <w:jc w:val="both"/>
-        <w:rPr>
-          <w:rFonts w:ascii="Arial" w:eastAsia="Arial" w:hAnsi="Arial" w:cs="Arial"/>
-          <w:color w:val="000000" w:themeColor="text1"/>
-          <w:sz w:val="24"/>
-          <w:szCs w:val="24"/>
-        </w:rPr>
-      </w:pPr>
-      <w:r>
-        <w:rPr>
-          <w:rFonts w:ascii="Arial" w:eastAsia="Arial" w:hAnsi="Arial" w:cs="Arial"/>
-          <w:i/>
-          <w:iCs/>
-          <w:color w:val="000000" w:themeColor="text1"/>
-          <w:sz w:val="24"/>
-          <w:szCs w:val="24"/>
-        </w:rPr>
-        <w:t>&lt;&lt;</w:t>
-      </w:r>
-      <w:r>
-        <w:rPr>
-          <w:rFonts w:ascii="Arial" w:eastAsia="Arial" w:hAnsi="Arial" w:cs="Arial"/>
-          <w:i/>
-          <w:iCs/>
-          <w:color w:val="000000" w:themeColor="text1"/>
-          <w:sz w:val="24"/>
-          <w:szCs w:val="24"/>
-        </w:rPr>
-        <w:t xml:space="preserve">Acá mismo hacemos el mantenimiento rutinario, es decir, limpieza y lubricación porque son </w:t>
-      </w:r>
-      <w:r>
-        <w:rPr>
-          <w:rFonts w:ascii="Arial" w:eastAsia="Arial" w:hAnsi="Arial" w:cs="Arial"/>
-          <w:i/>
-          <w:iCs/>
-          <w:color w:val="000000" w:themeColor="text1"/>
-          <w:sz w:val="24"/>
-          <w:szCs w:val="24"/>
-        </w:rPr>
-        <w:t>máquinas</w:t>
-      </w:r>
-      <w:r>
-        <w:rPr>
-          <w:rFonts w:ascii="Arial" w:eastAsia="Arial" w:hAnsi="Arial" w:cs="Arial"/>
-          <w:i/>
-          <w:iCs/>
-          <w:color w:val="000000" w:themeColor="text1"/>
-          <w:sz w:val="24"/>
-          <w:szCs w:val="24"/>
-        </w:rPr>
-        <w:t xml:space="preserve"> muy robustas, como cambios de guayas, poleas.</w:t>
-      </w:r>
-      <w:r>
-        <w:br/>
-      </w:r>
-      <w:r>
-        <w:rPr>
-          <w:rFonts w:ascii="Arial" w:eastAsia="Arial" w:hAnsi="Arial" w:cs="Arial"/>
-          <w:i/>
-          <w:iCs/>
-          <w:color w:val="000000" w:themeColor="text1"/>
-          <w:sz w:val="24"/>
-          <w:szCs w:val="24"/>
-        </w:rPr>
-        <w:t>Cuando se requiere un arreglo muy grande se saca de funcionamiento, y se lleva a un taller particular, aunque en ocasiones utilizamos la garantía de por vida que algunas máquinas tienen.</w:t>
-      </w:r>
-      <w:r>
-        <w:rPr>
-          <w:rFonts w:ascii="Arial" w:eastAsia="Arial" w:hAnsi="Arial" w:cs="Arial"/>
-          <w:i/>
-          <w:iCs/>
-          <w:color w:val="000000" w:themeColor="text1"/>
-          <w:sz w:val="24"/>
-          <w:szCs w:val="24"/>
-        </w:rPr>
-        <w:t>&gt;&gt;</w:t>
-      </w:r>
-      <w:r>
-        <w:rPr>
-          <w:rFonts w:ascii="Arial" w:eastAsia="Arial" w:hAnsi="Arial" w:cs="Arial"/>
-          <w:i/>
-          <w:iCs/>
-          <w:color w:val="000000" w:themeColor="text1"/>
-          <w:sz w:val="24"/>
-          <w:szCs w:val="24"/>
-        </w:rPr>
-        <w:tab/>
-      </w:r>
-      <w:r>
-        <w:br/>
-      </w:r>
-      <w:r>
-        <w:br/>
-      </w:r>
-      <w:r>
-        <w:rPr>
-          <w:rStyle w:val="TitulopequeoCar"/>
-        </w:rPr>
-        <w:t>En que consiste una sesión de trabajo:</w:t>
-      </w:r>
-      <w:r>
-        <w:rPr>
-          <w:rStyle w:val="TitulopequeoCar"/>
-        </w:rPr>
-        <w:tab/>
-      </w:r>
-      <w:r>
-        <w:rPr>
-          <w:rStyle w:val="TitulopequeoCar"/>
-        </w:rPr>
-        <w:br/>
-      </w:r>
-    </w:p>
-    <w:p>
-      <w:pPr>
-        <w:jc w:val="both"/>
-        <w:rPr>
-          <w:rFonts w:ascii="Arial" w:eastAsia="Arial" w:hAnsi="Arial" w:cs="Arial"/>
-          <w:color w:val="000000" w:themeColor="text1"/>
-          <w:sz w:val="24"/>
-          <w:szCs w:val="24"/>
-        </w:rPr>
-      </w:pPr>
-      <w:r>
-        <w:rPr>
-          <w:rFonts w:ascii="Arial" w:eastAsia="Arial" w:hAnsi="Arial" w:cs="Arial"/>
-          <w:color w:val="000000" w:themeColor="text1"/>
-          <w:sz w:val="24"/>
-          <w:szCs w:val="24"/>
-        </w:rPr>
-        <w:t>&lt;&lt;</w:t>
-      </w:r>
-      <w:r>
-        <w:rPr>
-          <w:rFonts w:ascii="Arial" w:eastAsia="Arial" w:hAnsi="Arial" w:cs="Arial"/>
-          <w:color w:val="000000" w:themeColor="text1"/>
-          <w:sz w:val="24"/>
-          <w:szCs w:val="24"/>
-        </w:rPr>
-        <w:t>Las sesiones son para alumnos ocasionales y estos escogen cualquiera de los servicios que ofrecemos, o son personas que tienen programas de ejercicio especificaos y solo utilizan las instalaciones, ellos pueden estar asesorados por</w:t>
-      </w:r>
-      <w:r>
-        <w:rPr>
-          <w:rFonts w:ascii="Arial" w:eastAsia="Arial" w:hAnsi="Arial" w:cs="Arial"/>
-          <w:color w:val="000000" w:themeColor="text1"/>
-          <w:sz w:val="24"/>
-          <w:szCs w:val="24"/>
-        </w:rPr>
-        <w:t xml:space="preserve"> e</w:t>
-      </w:r>
-      <w:r>
-        <w:rPr>
-          <w:rFonts w:ascii="Arial" w:eastAsia="Arial" w:hAnsi="Arial" w:cs="Arial"/>
-          <w:color w:val="000000" w:themeColor="text1"/>
-          <w:sz w:val="24"/>
-          <w:szCs w:val="24"/>
-        </w:rPr>
-        <w:t>l entrenador si así lo desean&gt;&gt;</w:t>
-      </w:r>
-    </w:p>
-    <w:p>
-      <w:pPr>
-        <w:jc w:val="both"/>
-        <w:rPr>
-          <w:rFonts w:ascii="Arial" w:eastAsia="Arial" w:hAnsi="Arial" w:cs="Arial"/>
-          <w:color w:val="538135" w:themeColor="accent6" w:themeShade="BF"/>
-          <w:sz w:val="24"/>
-          <w:szCs w:val="24"/>
-        </w:rPr>
-      </w:pPr>
-      <w:r>
-        <w:br/>
-      </w:r>
-      <w:r>
-        <w:rPr>
-          <w:rFonts w:ascii="Arial" w:eastAsia="Arial" w:hAnsi="Arial" w:cs="Arial"/>
-          <w:color w:val="000000" w:themeColor="text1"/>
-          <w:sz w:val="24"/>
-          <w:szCs w:val="24"/>
-        </w:rPr>
-        <w:t xml:space="preserve"> </w:t>
-      </w:r>
-      <w:r>
-        <w:br/>
-      </w:r>
-    </w:p>
-    <w:p>
-      <w:pPr>
-        <w:pStyle w:val="Titulopequeo"/>
-        <w:rPr>
-          <w:color w:val="000000" w:themeColor="text1"/>
-        </w:rPr>
-      </w:pPr>
-      <w:r>
-        <w:lastRenderedPageBreak/>
-        <w:t>¿Cómo es el proceso de inducción para los alumnos nuevos?</w:t>
-      </w:r>
-    </w:p>
-    <w:p>
-      <w:pPr>
-        <w:jc w:val="both"/>
-        <w:rPr>
-          <w:rFonts w:ascii="Arial" w:eastAsia="Arial" w:hAnsi="Arial" w:cs="Arial"/>
-          <w:color w:val="000000" w:themeColor="text1"/>
-          <w:sz w:val="24"/>
-          <w:szCs w:val="24"/>
-        </w:rPr>
-      </w:pPr>
-      <w:r>
-        <w:rPr>
-          <w:rFonts w:ascii="Arial" w:eastAsia="Arial" w:hAnsi="Arial" w:cs="Arial"/>
-          <w:i/>
-          <w:iCs/>
-          <w:color w:val="000000" w:themeColor="text1"/>
-          <w:sz w:val="24"/>
-          <w:szCs w:val="24"/>
-        </w:rPr>
-        <w:t>&lt;&lt;</w:t>
-      </w:r>
-      <w:r>
-        <w:rPr>
-          <w:rFonts w:ascii="Arial" w:eastAsia="Arial" w:hAnsi="Arial" w:cs="Arial"/>
-          <w:i/>
-          <w:iCs/>
-          <w:color w:val="000000" w:themeColor="text1"/>
-          <w:sz w:val="24"/>
-          <w:szCs w:val="24"/>
-        </w:rPr>
-        <w:t>Se prefiere trabajar con el alumno nuevo a un mes, esto es importante para que él se pueda adaptar a la dinámica de trabajo del gimnasio, además de que es un periodo de prueba para que nosotros lo conozcamos, sus apti</w:t>
-      </w:r>
-      <w:r>
-        <w:rPr>
-          <w:rFonts w:ascii="Arial" w:eastAsia="Arial" w:hAnsi="Arial" w:cs="Arial"/>
-          <w:i/>
-          <w:iCs/>
-          <w:color w:val="000000" w:themeColor="text1"/>
-          <w:sz w:val="24"/>
-          <w:szCs w:val="24"/>
-        </w:rPr>
-        <w:t>tudes, falencias y aspiraciones&gt;&gt;</w:t>
-      </w:r>
-    </w:p>
-    <w:p>
-      <w:pPr>
-        <w:jc w:val="both"/>
-        <w:rPr>
-          <w:rFonts w:ascii="Arial" w:eastAsia="Arial" w:hAnsi="Arial" w:cs="Arial"/>
-          <w:i/>
-          <w:iCs/>
-          <w:color w:val="000000" w:themeColor="text1"/>
-          <w:sz w:val="24"/>
-          <w:szCs w:val="24"/>
-        </w:rPr>
-      </w:pPr>
-    </w:p>
-    <w:p>
-      <w:pPr>
-        <w:pStyle w:val="Titulopequeo"/>
-        <w:rPr>
-          <w:color w:val="000000" w:themeColor="text1"/>
-        </w:rPr>
-      </w:pPr>
-      <w:r>
-        <w:t>¿Qué tipo de modalidades ofrece para su servicio?</w:t>
-      </w:r>
-    </w:p>
-    <w:p>
-      <w:pPr>
-        <w:jc w:val="both"/>
-        <w:rPr>
-          <w:rFonts w:ascii="Arial" w:eastAsia="Arial" w:hAnsi="Arial" w:cs="Arial"/>
-          <w:b/>
-          <w:bCs/>
-          <w:color w:val="000000" w:themeColor="text1"/>
-          <w:sz w:val="24"/>
-          <w:szCs w:val="24"/>
-        </w:rPr>
-      </w:pPr>
-      <w:r>
-        <w:rPr>
-          <w:rFonts w:ascii="Arial" w:eastAsia="Arial" w:hAnsi="Arial" w:cs="Arial"/>
-          <w:i/>
-          <w:iCs/>
-          <w:color w:val="000000" w:themeColor="text1"/>
-          <w:sz w:val="24"/>
-          <w:szCs w:val="24"/>
-        </w:rPr>
-        <w:t>&lt;&lt;</w:t>
-      </w:r>
-      <w:r>
-        <w:rPr>
-          <w:rFonts w:ascii="Arial" w:eastAsia="Arial" w:hAnsi="Arial" w:cs="Arial"/>
-          <w:i/>
-          <w:iCs/>
-          <w:color w:val="000000" w:themeColor="text1"/>
-          <w:sz w:val="24"/>
-          <w:szCs w:val="24"/>
-        </w:rPr>
-        <w:t>En primer lugar tenemos el entrenamiento general, la modalidad más común que es en la que viene el cliente y trabaja independiente con el acompañamiento del entrenador general, luego tenemos la modalidad de grupos en la que se les ofrece cierto descuento de acuerdo al tamaño del grupo, también tenemos convenios con escuelas deportivas de colegios para que los estudiantes puedan acceder a los servicios regulares que ofrece el gimnasio por último, también manejamos convenios con empresas municipales para que su personal pueda venir y d</w:t>
-      </w:r>
-      <w:r>
-        <w:rPr>
-          <w:rFonts w:ascii="Arial" w:eastAsia="Arial" w:hAnsi="Arial" w:cs="Arial"/>
-          <w:i/>
-          <w:iCs/>
-          <w:color w:val="000000" w:themeColor="text1"/>
-          <w:sz w:val="24"/>
-          <w:szCs w:val="24"/>
-        </w:rPr>
-        <w:t>isfrutar de nuestros servicios.&gt;&gt;</w:t>
-      </w:r>
-      <w:r>
-        <w:br/>
-      </w:r>
-    </w:p>
-    <w:p>
-      <w:pPr>
-        <w:pStyle w:val="Titulopequeo"/>
-        <w:rPr>
-          <w:i/>
-          <w:iCs/>
-          <w:color w:val="000000" w:themeColor="text1"/>
-        </w:rPr>
-      </w:pPr>
-      <w:r>
-        <w:t xml:space="preserve">¿En </w:t>
-      </w:r>
-      <w:proofErr w:type="spellStart"/>
-      <w:r>
-        <w:t>que</w:t>
-      </w:r>
-      <w:proofErr w:type="spellEnd"/>
-      <w:r>
         <w:t xml:space="preserve"> consiste la modalidad todo incluido?</w:t>
       </w:r>
     </w:p>
@@ -2623,15 +2523,7 @@
         </w:rPr>
       </w:pPr>
       <w:r>
-        <w:t>¿</w:t>
-      </w:r>
-      <w:proofErr w:type="spellStart"/>
-      <w:r>
-        <w:t>Como</w:t>
-      </w:r>
-      <w:proofErr w:type="spellEnd"/>
-      <w:r>
-        <w:t xml:space="preserve"> funciona el plan de pago de tarjetas?</w:t>
+        <w:t>¿Como funciona el plan de pago de tarjetas?</w:t>
       </w:r>
       <w:r>
         <w:rPr>
@@ -3039,21 +2931,7 @@
         <w:rPr>
           <w:rStyle w:val="TitulopequeoCar"/>
         </w:rPr>
-        <w:t>¿</w:t>
-      </w:r>
-      <w:proofErr w:type="spellStart"/>
-      <w:r>
-        <w:rPr>
-          <w:rStyle w:val="TitulopequeoCar"/>
-        </w:rPr>
-        <w:t>Como</w:t>
-      </w:r>
-      <w:proofErr w:type="spellEnd"/>
-      <w:r>
-        <w:rPr>
-          <w:rStyle w:val="TitulopequeoCar"/>
-        </w:rPr>
-        <w:t xml:space="preserve"> funciona el entrenamiento de acondicionamiento físico?</w:t>
+        <w:t>¿Como funciona el entrenamiento de acondicionamiento físico?</w:t>
       </w:r>
     </w:p>
     <w:p>
@@ -3667,7 +3545,7 @@
 </file>
 
 <file path=word/endnotes.xml><?xml version="1.0" encoding="utf-8"?>
-<w:endnotes xmlns:wpc="http://schemas.microsoft.com/office/word/2010/wordprocessingCanvas" xmlns:cx="http://schemas.microsoft.com/office/drawing/2014/chartex" xmlns:mc="http://schemas.openxmlformats.org/markup-compatibility/2006" xmlns:o="urn:schemas-microsoft-com:office:office" xmlns:r="http://schemas.openxmlformats.org/officeDocument/2006/relationships" xmlns:m="http://schemas.openxmlformats.org/officeDocument/2006/math" xmlns:v="urn:schemas-microsoft-com:vml" xmlns:wp14="http://schemas.microsoft.com/office/word/2010/wordprocessingDrawing" xmlns:wp="http://schemas.openxmlformats.org/drawingml/2006/wordprocessingDrawing" xmlns:w10="urn:schemas-microsoft-com:office:word" xmlns:w="http://schemas.openxmlformats.org/wordprocessingml/2006/main" xmlns:w14="http://schemas.microsoft.com/office/word/2010/wordml" xmlns:w15="http://schemas.microsoft.com/office/word/2012/wordml" xmlns:w16se="http://schemas.microsoft.com/office/word/2015/wordml/symex" xmlns:wpg="http://schemas.microsoft.com/office/word/2010/wordprocessingGroup" xmlns:wpi="http://schemas.microsoft.com/office/word/2010/wordprocessingInk" xmlns:wne="http://schemas.microsoft.com/office/word/2006/wordml" xmlns:wps="http://schemas.microsoft.com/office/word/2010/wordprocessingShape" mc:Ignorable="w14 w15 w16se wp14">
+<w:endnotes xmlns:wpc="http://schemas.microsoft.com/office/word/2010/wordprocessingCanvas" xmlns:cx="http://schemas.microsoft.com/office/drawing/2014/chartex" xmlns:cx1="http://schemas.microsoft.com/office/drawing/2015/9/8/chartex" xmlns:cx2="http://schemas.microsoft.com/office/drawing/2015/10/21/chartex" xmlns:cx3="http://schemas.microsoft.com/office/drawing/2016/5/9/chartex" xmlns:cx4="http://schemas.microsoft.com/office/drawing/2016/5/10/chartex" xmlns:cx5="http://schemas.microsoft.com/office/drawing/2016/5/11/chartex" xmlns:cx6="http://schemas.microsoft.com/office/drawing/2016/5/12/chartex" xmlns:cx7="http://schemas.microsoft.com/office/drawing/2016/5/13/chartex" xmlns:cx8="http://schemas.microsoft.com/office/drawing/2016/5/14/chartex" xmlns:mc="http://schemas.openxmlformats.org/markup-compatibility/2006" xmlns:aink="http://schemas.microsoft.com/office/drawing/2016/ink" xmlns:am3d="http://schemas.microsoft.com/office/drawing/2017/model3d" xmlns:o="urn:schemas-microsoft-com:office:office" xmlns:r="http://schemas.openxmlformats.org/officeDocument/2006/relationships" xmlns:m="http://schemas.openxmlformats.org/officeDocument/2006/math" xmlns:v="urn:schemas-microsoft-com:vml" xmlns:wp14="http://schemas.microsoft.com/office/word/2010/wordprocessingDrawing" xmlns:wp="http://schemas.openxmlformats.org/drawingml/2006/wordprocessingDrawing" xmlns:w10="urn:schemas-microsoft-com:office:word" xmlns:w="http://schemas.openxmlformats.org/wordprocessingml/2006/main" xmlns:w14="http://schemas.microsoft.com/office/word/2010/wordml" xmlns:w15="http://schemas.microsoft.com/office/word/2012/wordml" xmlns:w16cid="http://schemas.microsoft.com/office/word/2016/wordml/cid" xmlns:w16se="http://schemas.microsoft.com/office/word/2015/wordml/symex" xmlns:wpg="http://schemas.microsoft.com/office/word/2010/wordprocessingGroup" xmlns:wpi="http://schemas.microsoft.com/office/word/2010/wordprocessingInk" xmlns:wne="http://schemas.microsoft.com/office/word/2006/wordml" xmlns:wps="http://schemas.microsoft.com/office/word/2010/wordprocessingShape" mc:Ignorable="w14 w15 w16se w16cid wp14">
   <w:endnote w:type="separator" w:id="-1">
     <w:p>
       <w:pPr>
@@ -3692,7 +3570,7 @@
 </file>
 
 <file path=word/footer1.xml><?xml version="1.0" encoding="utf-8"?>
-<w:ftr xmlns:wpc="http://schemas.microsoft.com/office/word/2010/wordprocessingCanvas" xmlns:cx="http://schemas.microsoft.com/office/drawing/2014/chartex" xmlns:mc="http://schemas.openxmlformats.org/markup-compatibility/2006" xmlns:o="urn:schemas-microsoft-com:office:office" xmlns:r="http://schemas.openxmlformats.org/officeDocument/2006/relationships" xmlns:m="http://schemas.openxmlformats.org/officeDocument/2006/math" xmlns:v="urn:schemas-microsoft-com:vml" xmlns:wp14="http://schemas.microsoft.com/office/word/2010/wordprocessingDrawing" xmlns:wp="http://schemas.openxmlformats.org/drawingml/2006/wordprocessingDrawing" xmlns:w10="urn:schemas-microsoft-com:office:word" xmlns:w="http://schemas.openxmlformats.org/wordprocessingml/2006/main" xmlns:w14="http://schemas.microsoft.com/office/word/2010/wordml" xmlns:w15="http://schemas.microsoft.com/office/word/2012/wordml" xmlns:w16se="http://schemas.microsoft.com/office/word/2015/wordml/symex" xmlns:wpg="http://schemas.microsoft.com/office/word/2010/wordprocessingGroup" xmlns:wpi="http://schemas.microsoft.com/office/word/2010/wordprocessingInk" xmlns:wne="http://schemas.microsoft.com/office/word/2006/wordml" xmlns:wps="http://schemas.microsoft.com/office/word/2010/wordprocessingShape" mc:Ignorable="w14 w15 w16se wp14">
+<w:ftr xmlns:wpc="http://schemas.microsoft.com/office/word/2010/wordprocessingCanvas" xmlns:cx="http://schemas.microsoft.com/office/drawing/2014/chartex" xmlns:cx1="http://schemas.microsoft.com/office/drawing/2015/9/8/chartex" xmlns:cx2="http://schemas.microsoft.com/office/drawing/2015/10/21/chartex" xmlns:cx3="http://schemas.microsoft.com/office/drawing/2016/5/9/chartex" xmlns:cx4="http://schemas.microsoft.com/office/drawing/2016/5/10/chartex" xmlns:cx5="http://schemas.microsoft.com/office/drawing/2016/5/11/chartex" xmlns:cx6="http://schemas.microsoft.com/office/drawing/2016/5/12/chartex" xmlns:cx7="http://schemas.microsoft.com/office/drawing/2016/5/13/chartex" xmlns:cx8="http://schemas.microsoft.com/office/drawing/2016/5/14/chartex" xmlns:mc="http://schemas.openxmlformats.org/markup-compatibility/2006" xmlns:aink="http://schemas.microsoft.com/office/drawing/2016/ink" xmlns:am3d="http://schemas.microsoft.com/office/drawing/2017/model3d" xmlns:o="urn:schemas-microsoft-com:office:office" xmlns:r="http://schemas.openxmlformats.org/officeDocument/2006/relationships" xmlns:m="http://schemas.openxmlformats.org/officeDocument/2006/math" xmlns:v="urn:schemas-microsoft-com:vml" xmlns:wp14="http://schemas.microsoft.com/office/word/2010/wordprocessingDrawing" xmlns:wp="http://schemas.openxmlformats.org/drawingml/2006/wordprocessingDrawing" xmlns:w10="urn:schemas-microsoft-com:office:word" xmlns:w="http://schemas.openxmlformats.org/wordprocessingml/2006/main" xmlns:w14="http://schemas.microsoft.com/office/word/2010/wordml" xmlns:w15="http://schemas.microsoft.com/office/word/2012/wordml" xmlns:w16cid="http://schemas.microsoft.com/office/word/2016/wordml/cid" xmlns:w16se="http://schemas.microsoft.com/office/word/2015/wordml/symex" xmlns:wpg="http://schemas.microsoft.com/office/word/2010/wordprocessingGroup" xmlns:wpi="http://schemas.microsoft.com/office/word/2010/wordprocessingInk" xmlns:wne="http://schemas.microsoft.com/office/word/2006/wordml" xmlns:wps="http://schemas.microsoft.com/office/word/2010/wordprocessingShape" mc:Ignorable="w14 w15 w16se w16cid wp14">
   <w:sdt>
     <w:sdtPr>
       <w:id w:val="-1831054380"/>
@@ -3755,7 +3633,7 @@
 </file>
 
 <file path=word/footnotes.xml><?xml version="1.0" encoding="utf-8"?>
-<w:footnotes xmlns:wpc="http://schemas.microsoft.com/office/word/2010/wordprocessingCanvas" xmlns:cx="http://schemas.microsoft.com/office/drawing/2014/chartex" xmlns:mc="http://schemas.openxmlformats.org/markup-compatibility/2006" xmlns:o="urn:schemas-microsoft-com:office:office" xmlns:r="http://schemas.openxmlformats.org/officeDocument/2006/relationships" xmlns:m="http://schemas.openxmlformats.org/officeDocument/2006/math" xmlns:v="urn:schemas-microsoft-com:vml" xmlns:wp14="http://schemas.microsoft.com/office/word/2010/wordprocessingDrawing" xmlns:wp="http://schemas.openxmlformats.org/drawingml/2006/wordprocessingDrawing" xmlns:w10="urn:schemas-microsoft-com:office:word" xmlns:w="http://schemas.openxmlformats.org/wordprocessingml/2006/main" xmlns:w14="http://schemas.microsoft.com/office/word/2010/wordml" xmlns:w15="http://schemas.microsoft.com/office/word/2012/wordml" xmlns:w16se="http://schemas.microsoft.com/office/word/2015/wordml/symex" xmlns:wpg="http://schemas.microsoft.com/office/word/2010/wordprocessingGroup" xmlns:wpi="http://schemas.microsoft.com/office/word/2010/wordprocessingInk" xmlns:wne="http://schemas.microsoft.com/office/word/2006/wordml" xmlns:wps="http://schemas.microsoft.com/office/word/2010/wordprocessingShape" mc:Ignorable="w14 w15 w16se wp14">
+<w:footnotes xmlns:wpc="http://schemas.microsoft.com/office/word/2010/wordprocessingCanvas" xmlns:cx="http://schemas.microsoft.com/office/drawing/2014/chartex" xmlns:cx1="http://schemas.microsoft.com/office/drawing/2015/9/8/chartex" xmlns:cx2="http://schemas.microsoft.com/office/drawing/2015/10/21/chartex" xmlns:cx3="http://schemas.microsoft.com/office/drawing/2016/5/9/chartex" xmlns:cx4="http://schemas.microsoft.com/office/drawing/2016/5/10/chartex" xmlns:cx5="http://schemas.microsoft.com/office/drawing/2016/5/11/chartex" xmlns:cx6="http://schemas.microsoft.com/office/drawing/2016/5/12/chartex" xmlns:cx7="http://schemas.microsoft.com/office/drawing/2016/5/13/chartex" xmlns:cx8="http://schemas.microsoft.com/office/drawing/2016/5/14/chartex" xmlns:mc="http://schemas.openxmlformats.org/markup-compatibility/2006" xmlns:aink="http://schemas.microsoft.com/office/drawing/2016/ink" xmlns:am3d="http://schemas.microsoft.com/office/drawing/2017/model3d" xmlns:o="urn:schemas-microsoft-com:office:office" xmlns:r="http://schemas.openxmlformats.org/officeDocument/2006/relationships" xmlns:m="http://schemas.openxmlformats.org/officeDocument/2006/math" xmlns:v="urn:schemas-microsoft-com:vml" xmlns:wp14="http://schemas.microsoft.com/office/word/2010/wordprocessingDrawing" xmlns:wp="http://schemas.openxmlformats.org/drawingml/2006/wordprocessingDrawing" xmlns:w10="urn:schemas-microsoft-com:office:word" xmlns:w="http://schemas.openxmlformats.org/wordprocessingml/2006/main" xmlns:w14="http://schemas.microsoft.com/office/word/2010/wordml" xmlns:w15="http://schemas.microsoft.com/office/word/2012/wordml" xmlns:w16cid="http://schemas.microsoft.com/office/word/2016/wordml/cid" xmlns:w16se="http://schemas.microsoft.com/office/word/2015/wordml/symex" xmlns:wpg="http://schemas.microsoft.com/office/word/2010/wordprocessingGroup" xmlns:wpi="http://schemas.microsoft.com/office/word/2010/wordprocessingInk" xmlns:wne="http://schemas.microsoft.com/office/word/2006/wordml" xmlns:wps="http://schemas.microsoft.com/office/word/2010/wordprocessingShape" mc:Ignorable="w14 w15 w16se w16cid wp14">
   <w:footnote w:type="separator" w:id="-1">
     <w:p>
       <w:pPr>
@@ -3780,7 +3658,7 @@
 </file>
 
 <file path=word/header1.xml><?xml version="1.0" encoding="utf-8"?>
-<w:hdr xmlns:wpc="http://schemas.microsoft.com/office/word/2010/wordprocessingCanvas" xmlns:cx="http://schemas.microsoft.com/office/drawing/2014/chartex" xmlns:mc="http://schemas.openxmlformats.org/markup-compatibility/2006" xmlns:o="urn:schemas-microsoft-com:office:office" xmlns:r="http://schemas.openxmlformats.org/officeDocument/2006/relationships" xmlns:m="http://schemas.openxmlformats.org/officeDocument/2006/math" xmlns:v="urn:schemas-microsoft-com:vml" xmlns:wp14="http://schemas.microsoft.com/office/word/2010/wordprocessingDrawing" xmlns:wp="http://schemas.openxmlformats.org/drawingml/2006/wordprocessingDrawing" xmlns:w10="urn:schemas-microsoft-com:office:word" xmlns:w="http://schemas.openxmlformats.org/wordprocessingml/2006/main" xmlns:w14="http://schemas.microsoft.com/office/word/2010/wordml" xmlns:w15="http://schemas.microsoft.com/office/word/2012/wordml" xmlns:w16se="http://schemas.microsoft.com/office/word/2015/wordml/symex" xmlns:wpg="http://schemas.microsoft.com/office/word/2010/wordprocessingGroup" xmlns:wpi="http://schemas.microsoft.com/office/word/2010/wordprocessingInk" xmlns:wne="http://schemas.microsoft.com/office/word/2006/wordml" xmlns:wps="http://schemas.microsoft.com/office/word/2010/wordprocessingShape" mc:Ignorable="w14 w15 w16se wp14">
+<w:hdr xmlns:wpc="http://schemas.microsoft.com/office/word/2010/wordprocessingCanvas" xmlns:cx="http://schemas.microsoft.com/office/drawing/2014/chartex" xmlns:cx1="http://schemas.microsoft.com/office/drawing/2015/9/8/chartex" xmlns:cx2="http://schemas.microsoft.com/office/drawing/2015/10/21/chartex" xmlns:cx3="http://schemas.microsoft.com/office/drawing/2016/5/9/chartex" xmlns:cx4="http://schemas.microsoft.com/office/drawing/2016/5/10/chartex" xmlns:cx5="http://schemas.microsoft.com/office/drawing/2016/5/11/chartex" xmlns:cx6="http://schemas.microsoft.com/office/drawing/2016/5/12/chartex" xmlns:cx7="http://schemas.microsoft.com/office/drawing/2016/5/13/chartex" xmlns:cx8="http://schemas.microsoft.com/office/drawing/2016/5/14/chartex" xmlns:mc="http://schemas.openxmlformats.org/markup-compatibility/2006" xmlns:aink="http://schemas.microsoft.com/office/drawing/2016/ink" xmlns:am3d="http://schemas.microsoft.com/office/drawing/2017/model3d" xmlns:o="urn:schemas-microsoft-com:office:office" xmlns:r="http://schemas.openxmlformats.org/officeDocument/2006/relationships" xmlns:m="http://schemas.openxmlformats.org/officeDocument/2006/math" xmlns:v="urn:schemas-microsoft-com:vml" xmlns:wp14="http://schemas.microsoft.com/office/word/2010/wordprocessingDrawing" xmlns:wp="http://schemas.openxmlformats.org/drawingml/2006/wordprocessingDrawing" xmlns:w10="urn:schemas-microsoft-com:office:word" xmlns:w="http://schemas.openxmlformats.org/wordprocessingml/2006/main" xmlns:w14="http://schemas.microsoft.com/office/word/2010/wordml" xmlns:w15="http://schemas.microsoft.com/office/word/2012/wordml" xmlns:w16cid="http://schemas.microsoft.com/office/word/2016/wordml/cid" xmlns:w16se="http://schemas.microsoft.com/office/word/2015/wordml/symex" xmlns:wpg="http://schemas.microsoft.com/office/word/2010/wordprocessingGroup" xmlns:wpi="http://schemas.microsoft.com/office/word/2010/wordprocessingInk" xmlns:wne="http://schemas.microsoft.com/office/word/2006/wordml" xmlns:wps="http://schemas.microsoft.com/office/word/2010/wordprocessingShape" mc:Ignorable="w14 w15 w16se w16cid wp14">
   <w:tbl>
     <w:tblPr>
       <w:tblStyle w:val="Tablaconcuadrcula"/>
@@ -3849,21 +3727,8 @@
             <w:pStyle w:val="Encabezado"/>
           </w:pPr>
           <w:r>
-            <w:t xml:space="preserve">Entrevista </w:t>
+            <w:t>Entrevista Body Fitness Gym</w:t>
           </w:r>
-          <w:proofErr w:type="spellStart"/>
-          <w:r>
-            <w:t>Body</w:t>
-          </w:r>
-          <w:proofErr w:type="spellEnd"/>
-          <w:r>
-            <w:t xml:space="preserve"> Fitness </w:t>
-          </w:r>
-          <w:proofErr w:type="spellStart"/>
-          <w:r>
-            <w:t>Gym</w:t>
-          </w:r>
-          <w:proofErr w:type="spellEnd"/>
         </w:p>
       </w:tc>
       <w:tc>
@@ -3890,7 +3755,7 @@
 </file>
 
 <file path=word/styles.xml><?xml version="1.0" encoding="utf-8"?>
-<w:styles xmlns:mc="http://schemas.openxmlformats.org/markup-compatibility/2006" xmlns:r="http://schemas.openxmlformats.org/officeDocument/2006/relationships" xmlns:w="http://schemas.openxmlformats.org/wordprocessingml/2006/main" xmlns:w14="http://schemas.microsoft.com/office/word/2010/wordml" xmlns:w15="http://schemas.microsoft.com/office/word/2012/wordml" xmlns:w16se="http://schemas.microsoft.com/office/word/2015/wordml/symex" mc:Ignorable="w14 w15 w16se">
+<w:styles xmlns:mc="http://schemas.openxmlformats.org/markup-compatibility/2006" xmlns:r="http://schemas.openxmlformats.org/officeDocument/2006/relationships" xmlns:w="http://schemas.openxmlformats.org/wordprocessingml/2006/main" xmlns:w14="http://schemas.microsoft.com/office/word/2010/wordml" xmlns:w15="http://schemas.microsoft.com/office/word/2012/wordml" xmlns:w16cid="http://schemas.microsoft.com/office/word/2016/wordml/cid" xmlns:w16se="http://schemas.microsoft.com/office/word/2015/wordml/symex" mc:Ignorable="w14 w15 w16se w16cid">
   <w:docDefaults>
     <w:rPrDefault>
       <w:rPr>
@@ -3906,7 +3771,7 @@
       </w:pPr>
     </w:pPrDefault>
   </w:docDefaults>
-  <w:latentStyles w:defLockedState="0" w:defUIPriority="99" w:defSemiHidden="0" w:defUnhideWhenUsed="0" w:defQFormat="0" w:count="371">
+  <w:latentStyles w:defLockedState="0" w:defUIPriority="99" w:defSemiHidden="0" w:defUnhideWhenUsed="0" w:defQFormat="0" w:count="375">
     <w:lsdException w:name="Normal" w:uiPriority="0" w:qFormat="1"/>
     <w:lsdException w:name="heading 1" w:uiPriority="9" w:qFormat="1"/>
     <w:lsdException w:name="heading 2" w:semiHidden="1" w:uiPriority="9" w:unhideWhenUsed="1" w:qFormat="1"/>
@@ -4012,7 +3877,6 @@
     <w:lsdException w:name="HTML Sample" w:semiHidden="1" w:unhideWhenUsed="1"/>
     <w:lsdException w:name="HTML Typewriter" w:semiHidden="1" w:unhideWhenUsed="1"/>
     <w:lsdException w:name="HTML Variable" w:semiHidden="1" w:unhideWhenUsed="1"/>
-    <w:lsdException w:name="Normal Table" w:semiHidden="1" w:unhideWhenUsed="1"/>
     <w:lsdException w:name="annotation subject" w:semiHidden="1" w:unhideWhenUsed="1"/>
     <w:lsdException w:name="No List" w:semiHidden="1" w:unhideWhenUsed="1"/>
     <w:lsdException w:name="Outline List 1" w:semiHidden="1" w:unhideWhenUsed="1"/>
@@ -4056,10 +3920,8 @@
     <w:lsdException w:name="Table Elegant" w:semiHidden="1" w:unhideWhenUsed="1"/>
     <w:lsdException w:name="Table Professional" w:semiHidden="1" w:unhideWhenUsed="1"/>
     <w:lsdException w:name="Table Subtle 1" w:semiHidden="1" w:unhideWhenUsed="1"/>
-    <w:lsdException w:name="Table Subtle 2" w:semiHidden="1" w:unhideWhenUsed="1"/>
     <w:lsdException w:name="Table Web 1" w:semiHidden="1" w:unhideWhenUsed="1"/>
     <w:lsdException w:name="Table Web 2" w:semiHidden="1" w:unhideWhenUsed="1"/>
-    <w:lsdException w:name="Table Web 3" w:semiHidden="1" w:unhideWhenUsed="1"/>
     <w:lsdException w:name="Balloon Text" w:semiHidden="1" w:unhideWhenUsed="1"/>
     <w:lsdException w:name="Table Grid" w:uiPriority="39"/>
     <w:lsdException w:name="Table Theme" w:semiHidden="1" w:unhideWhenUsed="1"/>
@@ -4278,6 +4140,10 @@
     <w:lsdException w:name="List Table 5 Dark Accent 6" w:uiPriority="50"/>
     <w:lsdException w:name="List Table 6 Colorful Accent 6" w:uiPriority="51"/>
     <w:lsdException w:name="List Table 7 Colorful Accent 6" w:uiPriority="52"/>
+    <w:lsdException w:name="Mention" w:semiHidden="1" w:unhideWhenUsed="1"/>
+    <w:lsdException w:name="Smart Hyperlink" w:semiHidden="1" w:unhideWhenUsed="1"/>
+    <w:lsdException w:name="Hashtag" w:semiHidden="1" w:unhideWhenUsed="1"/>
+    <w:lsdException w:name="Unresolved Mention" w:semiHidden="1" w:unhideWhenUsed="1"/>
   </w:latentStyles>
   <w:style w:type="paragraph" w:default="1" w:styleId="Normal">
     <w:name w:val="Normal"/>
@@ -4786,7 +4652,7 @@
 </file>
 
 <file path=customXml/itemProps1.xml><?xml version="1.0" encoding="utf-8"?>
-<ds:datastoreItem xmlns:ds="http://schemas.openxmlformats.org/officeDocument/2006/customXml" ds:itemID="{B446564A-8C4F-4548-8534-DBC882209F85}">
+<ds:datastoreItem xmlns:ds="http://schemas.openxmlformats.org/officeDocument/2006/customXml" ds:itemID="{702D7C6A-60C3-4AB5-AA1A-1878AD74E846}">
   <ds:schemaRefs>
     <ds:schemaRef ds:uri="http://schemas.openxmlformats.org/officeDocument/2006/bibliography"/>
   </ds:schemaRefs>

</xml_diff>